<commit_message>
two way communication with bootstrap and css
</commit_message>
<xml_diff>
--- a/Phase-4/Session-5/Two way Communication.docx
+++ b/Phase-4/Session-5/Two way Communication.docx
@@ -6152,6 +6152,1428 @@
     </w:p>
     <w:p>
       <w:pPr>
+        <w:shd w:val="clear" w:color="auto" w:fill="1E1E1E"/>
+        <w:spacing w:after="0" w:line="360" w:lineRule="atLeast"/>
+        <w:rPr>
+          <w:rFonts w:ascii="Consolas" w:eastAsia="Times New Roman" w:hAnsi="Consolas" w:cs="Times New Roman"/>
+          <w:color w:val="D4D4D4"/>
+          <w:szCs w:val="27"/>
+        </w:rPr>
+      </w:pPr>
+      <w:proofErr w:type="gramStart"/>
+      <w:r>
+        <w:rPr>
+          <w:rFonts w:ascii="Consolas" w:eastAsia="Times New Roman" w:hAnsi="Consolas" w:cs="Times New Roman"/>
+          <w:color w:val="808080"/>
+          <w:szCs w:val="27"/>
+        </w:rPr>
+        <w:t>&lt;!</w:t>
+      </w:r>
+      <w:proofErr w:type="spellStart"/>
+      <w:r>
+        <w:rPr>
+          <w:rFonts w:ascii="Consolas" w:eastAsia="Times New Roman" w:hAnsi="Consolas" w:cs="Times New Roman"/>
+          <w:color w:val="569CD6"/>
+          <w:szCs w:val="27"/>
+        </w:rPr>
+        <w:t>doctype</w:t>
+      </w:r>
+      <w:proofErr w:type="spellEnd"/>
+      <w:proofErr w:type="gramEnd"/>
+      <w:r>
+        <w:rPr>
+          <w:rFonts w:ascii="Consolas" w:eastAsia="Times New Roman" w:hAnsi="Consolas" w:cs="Times New Roman"/>
+          <w:color w:val="D4D4D4"/>
+          <w:szCs w:val="27"/>
+        </w:rPr>
+        <w:t xml:space="preserve"> </w:t>
+      </w:r>
+      <w:r>
+        <w:rPr>
+          <w:rFonts w:ascii="Consolas" w:eastAsia="Times New Roman" w:hAnsi="Consolas" w:cs="Times New Roman"/>
+          <w:color w:val="9CDCFE"/>
+          <w:szCs w:val="27"/>
+        </w:rPr>
+        <w:t>html</w:t>
+      </w:r>
+      <w:r>
+        <w:rPr>
+          <w:rFonts w:ascii="Consolas" w:eastAsia="Times New Roman" w:hAnsi="Consolas" w:cs="Times New Roman"/>
+          <w:color w:val="808080"/>
+          <w:szCs w:val="27"/>
+        </w:rPr>
+        <w:t>&gt;</w:t>
+      </w:r>
+    </w:p>
+    <w:p>
+      <w:pPr>
+        <w:shd w:val="clear" w:color="auto" w:fill="1E1E1E"/>
+        <w:spacing w:after="0" w:line="360" w:lineRule="atLeast"/>
+        <w:rPr>
+          <w:rFonts w:ascii="Consolas" w:eastAsia="Times New Roman" w:hAnsi="Consolas" w:cs="Times New Roman"/>
+          <w:color w:val="D4D4D4"/>
+          <w:szCs w:val="27"/>
+        </w:rPr>
+      </w:pPr>
+      <w:r>
+        <w:rPr>
+          <w:rFonts w:ascii="Consolas" w:eastAsia="Times New Roman" w:hAnsi="Consolas" w:cs="Times New Roman"/>
+          <w:color w:val="808080"/>
+          <w:szCs w:val="27"/>
+        </w:rPr>
+        <w:t>&lt;</w:t>
+      </w:r>
+      <w:r>
+        <w:rPr>
+          <w:rFonts w:ascii="Consolas" w:eastAsia="Times New Roman" w:hAnsi="Consolas" w:cs="Times New Roman"/>
+          <w:color w:val="569CD6"/>
+          <w:szCs w:val="27"/>
+        </w:rPr>
+        <w:t>html</w:t>
+      </w:r>
+      <w:r>
+        <w:rPr>
+          <w:rFonts w:ascii="Consolas" w:eastAsia="Times New Roman" w:hAnsi="Consolas" w:cs="Times New Roman"/>
+          <w:color w:val="D4D4D4"/>
+          <w:szCs w:val="27"/>
+        </w:rPr>
+        <w:t xml:space="preserve"> </w:t>
+      </w:r>
+      <w:proofErr w:type="spellStart"/>
+      <w:proofErr w:type="gramStart"/>
+      <w:r>
+        <w:rPr>
+          <w:rFonts w:ascii="Consolas" w:eastAsia="Times New Roman" w:hAnsi="Consolas" w:cs="Times New Roman"/>
+          <w:color w:val="9CDCFE"/>
+          <w:szCs w:val="27"/>
+        </w:rPr>
+        <w:t>lang</w:t>
+      </w:r>
+      <w:proofErr w:type="spellEnd"/>
+      <w:proofErr w:type="gramEnd"/>
+      <w:r>
+        <w:rPr>
+          <w:rFonts w:ascii="Consolas" w:eastAsia="Times New Roman" w:hAnsi="Consolas" w:cs="Times New Roman"/>
+          <w:color w:val="D4D4D4"/>
+          <w:szCs w:val="27"/>
+        </w:rPr>
+        <w:t>=</w:t>
+      </w:r>
+      <w:r>
+        <w:rPr>
+          <w:rFonts w:ascii="Consolas" w:eastAsia="Times New Roman" w:hAnsi="Consolas" w:cs="Times New Roman"/>
+          <w:color w:val="CE9178"/>
+          <w:szCs w:val="27"/>
+        </w:rPr>
+        <w:t>"</w:t>
+      </w:r>
+      <w:proofErr w:type="spellStart"/>
+      <w:r>
+        <w:rPr>
+          <w:rFonts w:ascii="Consolas" w:eastAsia="Times New Roman" w:hAnsi="Consolas" w:cs="Times New Roman"/>
+          <w:color w:val="CE9178"/>
+          <w:szCs w:val="27"/>
+        </w:rPr>
+        <w:t>en</w:t>
+      </w:r>
+      <w:proofErr w:type="spellEnd"/>
+      <w:r>
+        <w:rPr>
+          <w:rFonts w:ascii="Consolas" w:eastAsia="Times New Roman" w:hAnsi="Consolas" w:cs="Times New Roman"/>
+          <w:color w:val="CE9178"/>
+          <w:szCs w:val="27"/>
+        </w:rPr>
+        <w:t>"</w:t>
+      </w:r>
+      <w:r>
+        <w:rPr>
+          <w:rFonts w:ascii="Consolas" w:eastAsia="Times New Roman" w:hAnsi="Consolas" w:cs="Times New Roman"/>
+          <w:color w:val="808080"/>
+          <w:szCs w:val="27"/>
+        </w:rPr>
+        <w:t>&gt;</w:t>
+      </w:r>
+    </w:p>
+    <w:p>
+      <w:pPr>
+        <w:shd w:val="clear" w:color="auto" w:fill="1E1E1E"/>
+        <w:spacing w:after="0" w:line="360" w:lineRule="atLeast"/>
+        <w:rPr>
+          <w:rFonts w:ascii="Consolas" w:eastAsia="Times New Roman" w:hAnsi="Consolas" w:cs="Times New Roman"/>
+          <w:color w:val="D4D4D4"/>
+          <w:szCs w:val="27"/>
+        </w:rPr>
+      </w:pPr>
+      <w:r>
+        <w:rPr>
+          <w:rFonts w:ascii="Consolas" w:eastAsia="Times New Roman" w:hAnsi="Consolas" w:cs="Times New Roman"/>
+          <w:color w:val="808080"/>
+          <w:szCs w:val="27"/>
+        </w:rPr>
+        <w:t>&lt;</w:t>
+      </w:r>
+      <w:proofErr w:type="gramStart"/>
+      <w:r>
+        <w:rPr>
+          <w:rFonts w:ascii="Consolas" w:eastAsia="Times New Roman" w:hAnsi="Consolas" w:cs="Times New Roman"/>
+          <w:color w:val="569CD6"/>
+          <w:szCs w:val="27"/>
+        </w:rPr>
+        <w:t>head</w:t>
+      </w:r>
+      <w:proofErr w:type="gramEnd"/>
+      <w:r>
+        <w:rPr>
+          <w:rFonts w:ascii="Consolas" w:eastAsia="Times New Roman" w:hAnsi="Consolas" w:cs="Times New Roman"/>
+          <w:color w:val="808080"/>
+          <w:szCs w:val="27"/>
+        </w:rPr>
+        <w:t>&gt;</w:t>
+      </w:r>
+    </w:p>
+    <w:p>
+      <w:pPr>
+        <w:shd w:val="clear" w:color="auto" w:fill="1E1E1E"/>
+        <w:spacing w:after="0" w:line="360" w:lineRule="atLeast"/>
+        <w:rPr>
+          <w:rFonts w:ascii="Consolas" w:eastAsia="Times New Roman" w:hAnsi="Consolas" w:cs="Times New Roman"/>
+          <w:color w:val="D4D4D4"/>
+          <w:szCs w:val="27"/>
+        </w:rPr>
+      </w:pPr>
+      <w:r>
+        <w:rPr>
+          <w:rFonts w:ascii="Consolas" w:eastAsia="Times New Roman" w:hAnsi="Consolas" w:cs="Times New Roman"/>
+          <w:color w:val="D4D4D4"/>
+          <w:szCs w:val="27"/>
+        </w:rPr>
+        <w:t xml:space="preserve">  </w:t>
+      </w:r>
+      <w:r>
+        <w:rPr>
+          <w:rFonts w:ascii="Consolas" w:eastAsia="Times New Roman" w:hAnsi="Consolas" w:cs="Times New Roman"/>
+          <w:color w:val="808080"/>
+          <w:szCs w:val="27"/>
+        </w:rPr>
+        <w:t>&lt;</w:t>
+      </w:r>
+      <w:proofErr w:type="gramStart"/>
+      <w:r>
+        <w:rPr>
+          <w:rFonts w:ascii="Consolas" w:eastAsia="Times New Roman" w:hAnsi="Consolas" w:cs="Times New Roman"/>
+          <w:color w:val="569CD6"/>
+          <w:szCs w:val="27"/>
+        </w:rPr>
+        <w:t>meta</w:t>
+      </w:r>
+      <w:proofErr w:type="gramEnd"/>
+      <w:r>
+        <w:rPr>
+          <w:rFonts w:ascii="Consolas" w:eastAsia="Times New Roman" w:hAnsi="Consolas" w:cs="Times New Roman"/>
+          <w:color w:val="D4D4D4"/>
+          <w:szCs w:val="27"/>
+        </w:rPr>
+        <w:t xml:space="preserve"> </w:t>
+      </w:r>
+      <w:r>
+        <w:rPr>
+          <w:rFonts w:ascii="Consolas" w:eastAsia="Times New Roman" w:hAnsi="Consolas" w:cs="Times New Roman"/>
+          <w:color w:val="9CDCFE"/>
+          <w:szCs w:val="27"/>
+        </w:rPr>
+        <w:t>charset</w:t>
+      </w:r>
+      <w:r>
+        <w:rPr>
+          <w:rFonts w:ascii="Consolas" w:eastAsia="Times New Roman" w:hAnsi="Consolas" w:cs="Times New Roman"/>
+          <w:color w:val="D4D4D4"/>
+          <w:szCs w:val="27"/>
+        </w:rPr>
+        <w:t>=</w:t>
+      </w:r>
+      <w:r>
+        <w:rPr>
+          <w:rFonts w:ascii="Consolas" w:eastAsia="Times New Roman" w:hAnsi="Consolas" w:cs="Times New Roman"/>
+          <w:color w:val="CE9178"/>
+          <w:szCs w:val="27"/>
+        </w:rPr>
+        <w:t>"utf-8"</w:t>
+      </w:r>
+      <w:r>
+        <w:rPr>
+          <w:rFonts w:ascii="Consolas" w:eastAsia="Times New Roman" w:hAnsi="Consolas" w:cs="Times New Roman"/>
+          <w:color w:val="808080"/>
+          <w:szCs w:val="27"/>
+        </w:rPr>
+        <w:t>&gt;</w:t>
+      </w:r>
+    </w:p>
+    <w:p>
+      <w:pPr>
+        <w:shd w:val="clear" w:color="auto" w:fill="1E1E1E"/>
+        <w:spacing w:after="0" w:line="360" w:lineRule="atLeast"/>
+        <w:rPr>
+          <w:rFonts w:ascii="Consolas" w:eastAsia="Times New Roman" w:hAnsi="Consolas" w:cs="Times New Roman"/>
+          <w:color w:val="D4D4D4"/>
+          <w:szCs w:val="27"/>
+        </w:rPr>
+      </w:pPr>
+      <w:r>
+        <w:rPr>
+          <w:rFonts w:ascii="Consolas" w:eastAsia="Times New Roman" w:hAnsi="Consolas" w:cs="Times New Roman"/>
+          <w:color w:val="D4D4D4"/>
+          <w:szCs w:val="27"/>
+        </w:rPr>
+        <w:t xml:space="preserve">  </w:t>
+      </w:r>
+      <w:r>
+        <w:rPr>
+          <w:rFonts w:ascii="Consolas" w:eastAsia="Times New Roman" w:hAnsi="Consolas" w:cs="Times New Roman"/>
+          <w:color w:val="808080"/>
+          <w:szCs w:val="27"/>
+        </w:rPr>
+        <w:t>&lt;</w:t>
+      </w:r>
+      <w:proofErr w:type="gramStart"/>
+      <w:r>
+        <w:rPr>
+          <w:rFonts w:ascii="Consolas" w:eastAsia="Times New Roman" w:hAnsi="Consolas" w:cs="Times New Roman"/>
+          <w:color w:val="569CD6"/>
+          <w:szCs w:val="27"/>
+        </w:rPr>
+        <w:t>title</w:t>
+      </w:r>
+      <w:r>
+        <w:rPr>
+          <w:rFonts w:ascii="Consolas" w:eastAsia="Times New Roman" w:hAnsi="Consolas" w:cs="Times New Roman"/>
+          <w:color w:val="808080"/>
+          <w:szCs w:val="27"/>
+        </w:rPr>
+        <w:t>&gt;</w:t>
+      </w:r>
+      <w:proofErr w:type="gramEnd"/>
+      <w:r>
+        <w:rPr>
+          <w:rFonts w:ascii="Consolas" w:eastAsia="Times New Roman" w:hAnsi="Consolas" w:cs="Times New Roman"/>
+          <w:color w:val="D4D4D4"/>
+          <w:szCs w:val="27"/>
+        </w:rPr>
+        <w:t>Parent</w:t>
+      </w:r>
+      <w:r>
+        <w:rPr>
+          <w:rFonts w:ascii="Consolas" w:eastAsia="Times New Roman" w:hAnsi="Consolas" w:cs="Times New Roman"/>
+          <w:color w:val="808080"/>
+          <w:szCs w:val="27"/>
+        </w:rPr>
+        <w:t>&lt;/</w:t>
+      </w:r>
+      <w:r>
+        <w:rPr>
+          <w:rFonts w:ascii="Consolas" w:eastAsia="Times New Roman" w:hAnsi="Consolas" w:cs="Times New Roman"/>
+          <w:color w:val="569CD6"/>
+          <w:szCs w:val="27"/>
+        </w:rPr>
+        <w:t>title</w:t>
+      </w:r>
+      <w:r>
+        <w:rPr>
+          <w:rFonts w:ascii="Consolas" w:eastAsia="Times New Roman" w:hAnsi="Consolas" w:cs="Times New Roman"/>
+          <w:color w:val="808080"/>
+          <w:szCs w:val="27"/>
+        </w:rPr>
+        <w:t>&gt;</w:t>
+      </w:r>
+    </w:p>
+    <w:p>
+      <w:pPr>
+        <w:shd w:val="clear" w:color="auto" w:fill="1E1E1E"/>
+        <w:spacing w:after="0" w:line="360" w:lineRule="atLeast"/>
+        <w:rPr>
+          <w:rFonts w:ascii="Consolas" w:eastAsia="Times New Roman" w:hAnsi="Consolas" w:cs="Times New Roman"/>
+          <w:color w:val="D4D4D4"/>
+          <w:szCs w:val="27"/>
+        </w:rPr>
+      </w:pPr>
+      <w:r>
+        <w:rPr>
+          <w:rFonts w:ascii="Consolas" w:eastAsia="Times New Roman" w:hAnsi="Consolas" w:cs="Times New Roman"/>
+          <w:color w:val="D4D4D4"/>
+          <w:szCs w:val="27"/>
+        </w:rPr>
+        <w:t xml:space="preserve">  </w:t>
+      </w:r>
+      <w:r>
+        <w:rPr>
+          <w:rFonts w:ascii="Consolas" w:eastAsia="Times New Roman" w:hAnsi="Consolas" w:cs="Times New Roman"/>
+          <w:color w:val="808080"/>
+          <w:szCs w:val="27"/>
+        </w:rPr>
+        <w:t>&lt;</w:t>
+      </w:r>
+      <w:r>
+        <w:rPr>
+          <w:rFonts w:ascii="Consolas" w:eastAsia="Times New Roman" w:hAnsi="Consolas" w:cs="Times New Roman"/>
+          <w:color w:val="569CD6"/>
+          <w:szCs w:val="27"/>
+        </w:rPr>
+        <w:t>base</w:t>
+      </w:r>
+      <w:r>
+        <w:rPr>
+          <w:rFonts w:ascii="Consolas" w:eastAsia="Times New Roman" w:hAnsi="Consolas" w:cs="Times New Roman"/>
+          <w:color w:val="D4D4D4"/>
+          <w:szCs w:val="27"/>
+        </w:rPr>
+        <w:t xml:space="preserve"> </w:t>
+      </w:r>
+      <w:proofErr w:type="spellStart"/>
+      <w:r>
+        <w:rPr>
+          <w:rFonts w:ascii="Consolas" w:eastAsia="Times New Roman" w:hAnsi="Consolas" w:cs="Times New Roman"/>
+          <w:color w:val="9CDCFE"/>
+          <w:szCs w:val="27"/>
+        </w:rPr>
+        <w:t>href</w:t>
+      </w:r>
+      <w:proofErr w:type="spellEnd"/>
+      <w:r>
+        <w:rPr>
+          <w:rFonts w:ascii="Consolas" w:eastAsia="Times New Roman" w:hAnsi="Consolas" w:cs="Times New Roman"/>
+          <w:color w:val="D4D4D4"/>
+          <w:szCs w:val="27"/>
+        </w:rPr>
+        <w:t>=</w:t>
+      </w:r>
+      <w:r>
+        <w:rPr>
+          <w:rFonts w:ascii="Consolas" w:eastAsia="Times New Roman" w:hAnsi="Consolas" w:cs="Times New Roman"/>
+          <w:color w:val="CE9178"/>
+          <w:szCs w:val="27"/>
+        </w:rPr>
+        <w:t>"/"</w:t>
+      </w:r>
+      <w:r>
+        <w:rPr>
+          <w:rFonts w:ascii="Consolas" w:eastAsia="Times New Roman" w:hAnsi="Consolas" w:cs="Times New Roman"/>
+          <w:color w:val="808080"/>
+          <w:szCs w:val="27"/>
+        </w:rPr>
+        <w:t>&gt;</w:t>
+      </w:r>
+    </w:p>
+    <w:p>
+      <w:pPr>
+        <w:shd w:val="clear" w:color="auto" w:fill="1E1E1E"/>
+        <w:spacing w:after="0" w:line="360" w:lineRule="atLeast"/>
+        <w:rPr>
+          <w:rFonts w:ascii="Consolas" w:eastAsia="Times New Roman" w:hAnsi="Consolas" w:cs="Times New Roman"/>
+          <w:color w:val="D4D4D4"/>
+          <w:szCs w:val="27"/>
+        </w:rPr>
+      </w:pPr>
+      <w:r>
+        <w:rPr>
+          <w:rFonts w:ascii="Consolas" w:eastAsia="Times New Roman" w:hAnsi="Consolas" w:cs="Times New Roman"/>
+          <w:color w:val="D4D4D4"/>
+          <w:szCs w:val="27"/>
+        </w:rPr>
+        <w:t xml:space="preserve">  </w:t>
+      </w:r>
+      <w:r>
+        <w:rPr>
+          <w:rFonts w:ascii="Consolas" w:eastAsia="Times New Roman" w:hAnsi="Consolas" w:cs="Times New Roman"/>
+          <w:color w:val="808080"/>
+          <w:szCs w:val="27"/>
+        </w:rPr>
+        <w:t>&lt;</w:t>
+      </w:r>
+      <w:proofErr w:type="gramStart"/>
+      <w:r>
+        <w:rPr>
+          <w:rFonts w:ascii="Consolas" w:eastAsia="Times New Roman" w:hAnsi="Consolas" w:cs="Times New Roman"/>
+          <w:color w:val="569CD6"/>
+          <w:szCs w:val="27"/>
+        </w:rPr>
+        <w:t>meta</w:t>
+      </w:r>
+      <w:proofErr w:type="gramEnd"/>
+      <w:r>
+        <w:rPr>
+          <w:rFonts w:ascii="Consolas" w:eastAsia="Times New Roman" w:hAnsi="Consolas" w:cs="Times New Roman"/>
+          <w:color w:val="D4D4D4"/>
+          <w:szCs w:val="27"/>
+        </w:rPr>
+        <w:t xml:space="preserve"> </w:t>
+      </w:r>
+      <w:r>
+        <w:rPr>
+          <w:rFonts w:ascii="Consolas" w:eastAsia="Times New Roman" w:hAnsi="Consolas" w:cs="Times New Roman"/>
+          <w:color w:val="9CDCFE"/>
+          <w:szCs w:val="27"/>
+        </w:rPr>
+        <w:t>name</w:t>
+      </w:r>
+      <w:r>
+        <w:rPr>
+          <w:rFonts w:ascii="Consolas" w:eastAsia="Times New Roman" w:hAnsi="Consolas" w:cs="Times New Roman"/>
+          <w:color w:val="D4D4D4"/>
+          <w:szCs w:val="27"/>
+        </w:rPr>
+        <w:t>=</w:t>
+      </w:r>
+      <w:r>
+        <w:rPr>
+          <w:rFonts w:ascii="Consolas" w:eastAsia="Times New Roman" w:hAnsi="Consolas" w:cs="Times New Roman"/>
+          <w:color w:val="CE9178"/>
+          <w:szCs w:val="27"/>
+        </w:rPr>
+        <w:t>"viewport"</w:t>
+      </w:r>
+      <w:r>
+        <w:rPr>
+          <w:rFonts w:ascii="Consolas" w:eastAsia="Times New Roman" w:hAnsi="Consolas" w:cs="Times New Roman"/>
+          <w:color w:val="D4D4D4"/>
+          <w:szCs w:val="27"/>
+        </w:rPr>
+        <w:t xml:space="preserve"> </w:t>
+      </w:r>
+      <w:r>
+        <w:rPr>
+          <w:rFonts w:ascii="Consolas" w:eastAsia="Times New Roman" w:hAnsi="Consolas" w:cs="Times New Roman"/>
+          <w:color w:val="9CDCFE"/>
+          <w:szCs w:val="27"/>
+        </w:rPr>
+        <w:t>content</w:t>
+      </w:r>
+      <w:r>
+        <w:rPr>
+          <w:rFonts w:ascii="Consolas" w:eastAsia="Times New Roman" w:hAnsi="Consolas" w:cs="Times New Roman"/>
+          <w:color w:val="D4D4D4"/>
+          <w:szCs w:val="27"/>
+        </w:rPr>
+        <w:t>=</w:t>
+      </w:r>
+      <w:r>
+        <w:rPr>
+          <w:rFonts w:ascii="Consolas" w:eastAsia="Times New Roman" w:hAnsi="Consolas" w:cs="Times New Roman"/>
+          <w:color w:val="CE9178"/>
+          <w:szCs w:val="27"/>
+        </w:rPr>
+        <w:t>"width=device-width, initial-scale=1"</w:t>
+      </w:r>
+      <w:r>
+        <w:rPr>
+          <w:rFonts w:ascii="Consolas" w:eastAsia="Times New Roman" w:hAnsi="Consolas" w:cs="Times New Roman"/>
+          <w:color w:val="808080"/>
+          <w:szCs w:val="27"/>
+        </w:rPr>
+        <w:t>&gt;</w:t>
+      </w:r>
+    </w:p>
+    <w:p>
+      <w:pPr>
+        <w:shd w:val="clear" w:color="auto" w:fill="1E1E1E"/>
+        <w:spacing w:after="0" w:line="360" w:lineRule="atLeast"/>
+        <w:rPr>
+          <w:rFonts w:ascii="Consolas" w:eastAsia="Times New Roman" w:hAnsi="Consolas" w:cs="Times New Roman"/>
+          <w:color w:val="D4D4D4"/>
+          <w:szCs w:val="27"/>
+        </w:rPr>
+      </w:pPr>
+      <w:r>
+        <w:rPr>
+          <w:rFonts w:ascii="Consolas" w:eastAsia="Times New Roman" w:hAnsi="Consolas" w:cs="Times New Roman"/>
+          <w:color w:val="D4D4D4"/>
+          <w:szCs w:val="27"/>
+        </w:rPr>
+        <w:t xml:space="preserve">  </w:t>
+      </w:r>
+      <w:r>
+        <w:rPr>
+          <w:rFonts w:ascii="Consolas" w:eastAsia="Times New Roman" w:hAnsi="Consolas" w:cs="Times New Roman"/>
+          <w:color w:val="808080"/>
+          <w:szCs w:val="27"/>
+        </w:rPr>
+        <w:t>&lt;</w:t>
+      </w:r>
+      <w:r>
+        <w:rPr>
+          <w:rFonts w:ascii="Consolas" w:eastAsia="Times New Roman" w:hAnsi="Consolas" w:cs="Times New Roman"/>
+          <w:color w:val="569CD6"/>
+          <w:szCs w:val="27"/>
+        </w:rPr>
+        <w:t>link</w:t>
+      </w:r>
+      <w:r>
+        <w:rPr>
+          <w:rFonts w:ascii="Consolas" w:eastAsia="Times New Roman" w:hAnsi="Consolas" w:cs="Times New Roman"/>
+          <w:color w:val="D4D4D4"/>
+          <w:szCs w:val="27"/>
+        </w:rPr>
+        <w:t xml:space="preserve"> </w:t>
+      </w:r>
+      <w:proofErr w:type="spellStart"/>
+      <w:r>
+        <w:rPr>
+          <w:rFonts w:ascii="Consolas" w:eastAsia="Times New Roman" w:hAnsi="Consolas" w:cs="Times New Roman"/>
+          <w:color w:val="9CDCFE"/>
+          <w:szCs w:val="27"/>
+        </w:rPr>
+        <w:t>rel</w:t>
+      </w:r>
+      <w:proofErr w:type="spellEnd"/>
+      <w:r>
+        <w:rPr>
+          <w:rFonts w:ascii="Consolas" w:eastAsia="Times New Roman" w:hAnsi="Consolas" w:cs="Times New Roman"/>
+          <w:color w:val="D4D4D4"/>
+          <w:szCs w:val="27"/>
+        </w:rPr>
+        <w:t>=</w:t>
+      </w:r>
+      <w:r>
+        <w:rPr>
+          <w:rFonts w:ascii="Consolas" w:eastAsia="Times New Roman" w:hAnsi="Consolas" w:cs="Times New Roman"/>
+          <w:color w:val="CE9178"/>
+          <w:szCs w:val="27"/>
+        </w:rPr>
+        <w:t>"icon"</w:t>
+      </w:r>
+      <w:r>
+        <w:rPr>
+          <w:rFonts w:ascii="Consolas" w:eastAsia="Times New Roman" w:hAnsi="Consolas" w:cs="Times New Roman"/>
+          <w:color w:val="D4D4D4"/>
+          <w:szCs w:val="27"/>
+        </w:rPr>
+        <w:t xml:space="preserve"> </w:t>
+      </w:r>
+      <w:r>
+        <w:rPr>
+          <w:rFonts w:ascii="Consolas" w:eastAsia="Times New Roman" w:hAnsi="Consolas" w:cs="Times New Roman"/>
+          <w:color w:val="9CDCFE"/>
+          <w:szCs w:val="27"/>
+        </w:rPr>
+        <w:t>type</w:t>
+      </w:r>
+      <w:r>
+        <w:rPr>
+          <w:rFonts w:ascii="Consolas" w:eastAsia="Times New Roman" w:hAnsi="Consolas" w:cs="Times New Roman"/>
+          <w:color w:val="D4D4D4"/>
+          <w:szCs w:val="27"/>
+        </w:rPr>
+        <w:t>=</w:t>
+      </w:r>
+      <w:r>
+        <w:rPr>
+          <w:rFonts w:ascii="Consolas" w:eastAsia="Times New Roman" w:hAnsi="Consolas" w:cs="Times New Roman"/>
+          <w:color w:val="CE9178"/>
+          <w:szCs w:val="27"/>
+        </w:rPr>
+        <w:t>"image/x-icon"</w:t>
+      </w:r>
+      <w:r>
+        <w:rPr>
+          <w:rFonts w:ascii="Consolas" w:eastAsia="Times New Roman" w:hAnsi="Consolas" w:cs="Times New Roman"/>
+          <w:color w:val="D4D4D4"/>
+          <w:szCs w:val="27"/>
+        </w:rPr>
+        <w:t xml:space="preserve"> </w:t>
+      </w:r>
+      <w:proofErr w:type="spellStart"/>
+      <w:r>
+        <w:rPr>
+          <w:rFonts w:ascii="Consolas" w:eastAsia="Times New Roman" w:hAnsi="Consolas" w:cs="Times New Roman"/>
+          <w:color w:val="9CDCFE"/>
+          <w:szCs w:val="27"/>
+        </w:rPr>
+        <w:t>href</w:t>
+      </w:r>
+      <w:proofErr w:type="spellEnd"/>
+      <w:r>
+        <w:rPr>
+          <w:rFonts w:ascii="Consolas" w:eastAsia="Times New Roman" w:hAnsi="Consolas" w:cs="Times New Roman"/>
+          <w:color w:val="D4D4D4"/>
+          <w:szCs w:val="27"/>
+        </w:rPr>
+        <w:t>=</w:t>
+      </w:r>
+      <w:r>
+        <w:rPr>
+          <w:rFonts w:ascii="Consolas" w:eastAsia="Times New Roman" w:hAnsi="Consolas" w:cs="Times New Roman"/>
+          <w:color w:val="CE9178"/>
+          <w:szCs w:val="27"/>
+        </w:rPr>
+        <w:t>"favicon.ico"</w:t>
+      </w:r>
+      <w:r>
+        <w:rPr>
+          <w:rFonts w:ascii="Consolas" w:eastAsia="Times New Roman" w:hAnsi="Consolas" w:cs="Times New Roman"/>
+          <w:color w:val="808080"/>
+          <w:szCs w:val="27"/>
+        </w:rPr>
+        <w:t>&gt;</w:t>
+      </w:r>
+      <w:bookmarkStart w:id="0" w:name="_GoBack"/>
+      <w:bookmarkEnd w:id="0"/>
+    </w:p>
+    <w:p>
+      <w:pPr>
+        <w:shd w:val="clear" w:color="auto" w:fill="1E1E1E"/>
+        <w:spacing w:after="0" w:line="360" w:lineRule="atLeast"/>
+        <w:rPr>
+          <w:rFonts w:ascii="Consolas" w:eastAsia="Times New Roman" w:hAnsi="Consolas" w:cs="Times New Roman"/>
+          <w:color w:val="D4D4D4"/>
+          <w:szCs w:val="27"/>
+        </w:rPr>
+      </w:pPr>
+      <w:r>
+        <w:rPr>
+          <w:rFonts w:ascii="Consolas" w:eastAsia="Times New Roman" w:hAnsi="Consolas" w:cs="Times New Roman"/>
+          <w:color w:val="D4D4D4"/>
+          <w:szCs w:val="27"/>
+        </w:rPr>
+        <w:lastRenderedPageBreak/>
+        <w:t xml:space="preserve">  </w:t>
+      </w:r>
+      <w:r>
+        <w:rPr>
+          <w:rFonts w:ascii="Consolas" w:eastAsia="Times New Roman" w:hAnsi="Consolas" w:cs="Times New Roman"/>
+          <w:color w:val="808080"/>
+          <w:szCs w:val="27"/>
+          <w:highlight w:val="darkBlue"/>
+        </w:rPr>
+        <w:t>&lt;</w:t>
+      </w:r>
+      <w:r>
+        <w:rPr>
+          <w:rFonts w:ascii="Consolas" w:eastAsia="Times New Roman" w:hAnsi="Consolas" w:cs="Times New Roman"/>
+          <w:color w:val="569CD6"/>
+          <w:szCs w:val="27"/>
+          <w:highlight w:val="darkBlue"/>
+        </w:rPr>
+        <w:t>link</w:t>
+      </w:r>
+      <w:r>
+        <w:rPr>
+          <w:rFonts w:ascii="Consolas" w:eastAsia="Times New Roman" w:hAnsi="Consolas" w:cs="Times New Roman"/>
+          <w:color w:val="D4D4D4"/>
+          <w:szCs w:val="27"/>
+          <w:highlight w:val="darkBlue"/>
+        </w:rPr>
+        <w:t xml:space="preserve"> </w:t>
+      </w:r>
+      <w:proofErr w:type="spellStart"/>
+      <w:r>
+        <w:rPr>
+          <w:rFonts w:ascii="Consolas" w:eastAsia="Times New Roman" w:hAnsi="Consolas" w:cs="Times New Roman"/>
+          <w:color w:val="9CDCFE"/>
+          <w:szCs w:val="27"/>
+          <w:highlight w:val="darkBlue"/>
+        </w:rPr>
+        <w:t>rel</w:t>
+      </w:r>
+      <w:proofErr w:type="spellEnd"/>
+      <w:r>
+        <w:rPr>
+          <w:rFonts w:ascii="Consolas" w:eastAsia="Times New Roman" w:hAnsi="Consolas" w:cs="Times New Roman"/>
+          <w:color w:val="D4D4D4"/>
+          <w:szCs w:val="27"/>
+          <w:highlight w:val="darkBlue"/>
+        </w:rPr>
+        <w:t>=</w:t>
+      </w:r>
+      <w:r>
+        <w:rPr>
+          <w:rFonts w:ascii="Consolas" w:eastAsia="Times New Roman" w:hAnsi="Consolas" w:cs="Times New Roman"/>
+          <w:color w:val="CE9178"/>
+          <w:szCs w:val="27"/>
+          <w:highlight w:val="darkBlue"/>
+        </w:rPr>
+        <w:t>"stylesheet"</w:t>
+      </w:r>
+      <w:r>
+        <w:rPr>
+          <w:rFonts w:ascii="Consolas" w:eastAsia="Times New Roman" w:hAnsi="Consolas" w:cs="Times New Roman"/>
+          <w:color w:val="D4D4D4"/>
+          <w:szCs w:val="27"/>
+          <w:highlight w:val="darkBlue"/>
+        </w:rPr>
+        <w:t xml:space="preserve"> </w:t>
+      </w:r>
+      <w:r>
+        <w:rPr>
+          <w:rFonts w:ascii="Consolas" w:eastAsia="Times New Roman" w:hAnsi="Consolas" w:cs="Times New Roman"/>
+          <w:color w:val="9CDCFE"/>
+          <w:szCs w:val="27"/>
+          <w:highlight w:val="darkBlue"/>
+        </w:rPr>
+        <w:t>href</w:t>
+      </w:r>
+      <w:r>
+        <w:rPr>
+          <w:rFonts w:ascii="Consolas" w:eastAsia="Times New Roman" w:hAnsi="Consolas" w:cs="Times New Roman"/>
+          <w:color w:val="D4D4D4"/>
+          <w:szCs w:val="27"/>
+          <w:highlight w:val="darkBlue"/>
+        </w:rPr>
+        <w:t>=</w:t>
+      </w:r>
+      <w:r>
+        <w:rPr>
+          <w:rFonts w:ascii="Consolas" w:eastAsia="Times New Roman" w:hAnsi="Consolas" w:cs="Times New Roman"/>
+          <w:color w:val="CE9178"/>
+          <w:szCs w:val="27"/>
+          <w:highlight w:val="darkBlue"/>
+        </w:rPr>
+        <w:t>"https://cdn.jsdelivr.net/npm/bootstrap@4.6.1/dist/css/bootstrap.min.css"</w:t>
+      </w:r>
+      <w:r>
+        <w:rPr>
+          <w:rFonts w:ascii="Consolas" w:eastAsia="Times New Roman" w:hAnsi="Consolas" w:cs="Times New Roman"/>
+          <w:color w:val="D4D4D4"/>
+          <w:szCs w:val="27"/>
+          <w:highlight w:val="darkBlue"/>
+        </w:rPr>
+        <w:t xml:space="preserve"> </w:t>
+      </w:r>
+      <w:r>
+        <w:rPr>
+          <w:rFonts w:ascii="Consolas" w:eastAsia="Times New Roman" w:hAnsi="Consolas" w:cs="Times New Roman"/>
+          <w:color w:val="9CDCFE"/>
+          <w:szCs w:val="27"/>
+          <w:highlight w:val="darkBlue"/>
+        </w:rPr>
+        <w:t>integrity</w:t>
+      </w:r>
+      <w:r>
+        <w:rPr>
+          <w:rFonts w:ascii="Consolas" w:eastAsia="Times New Roman" w:hAnsi="Consolas" w:cs="Times New Roman"/>
+          <w:color w:val="D4D4D4"/>
+          <w:szCs w:val="27"/>
+          <w:highlight w:val="darkBlue"/>
+        </w:rPr>
+        <w:t>=</w:t>
+      </w:r>
+      <w:r>
+        <w:rPr>
+          <w:rFonts w:ascii="Consolas" w:eastAsia="Times New Roman" w:hAnsi="Consolas" w:cs="Times New Roman"/>
+          <w:color w:val="CE9178"/>
+          <w:szCs w:val="27"/>
+          <w:highlight w:val="darkBlue"/>
+        </w:rPr>
+        <w:t>"sha384-zCbKRCUGaJDkqS1kPbPd7TveP5iyJE0EjAuZQTgFLD2ylzuqKfdKlfG/eSrtxUkn"</w:t>
+      </w:r>
+      <w:r>
+        <w:rPr>
+          <w:rFonts w:ascii="Consolas" w:eastAsia="Times New Roman" w:hAnsi="Consolas" w:cs="Times New Roman"/>
+          <w:color w:val="D4D4D4"/>
+          <w:szCs w:val="27"/>
+          <w:highlight w:val="darkBlue"/>
+        </w:rPr>
+        <w:t xml:space="preserve"> </w:t>
+      </w:r>
+      <w:proofErr w:type="spellStart"/>
+      <w:r>
+        <w:rPr>
+          <w:rFonts w:ascii="Consolas" w:eastAsia="Times New Roman" w:hAnsi="Consolas" w:cs="Times New Roman"/>
+          <w:color w:val="9CDCFE"/>
+          <w:szCs w:val="27"/>
+          <w:highlight w:val="darkBlue"/>
+        </w:rPr>
+        <w:t>crossorigin</w:t>
+      </w:r>
+      <w:proofErr w:type="spellEnd"/>
+      <w:r>
+        <w:rPr>
+          <w:rFonts w:ascii="Consolas" w:eastAsia="Times New Roman" w:hAnsi="Consolas" w:cs="Times New Roman"/>
+          <w:color w:val="D4D4D4"/>
+          <w:szCs w:val="27"/>
+          <w:highlight w:val="darkBlue"/>
+        </w:rPr>
+        <w:t>=</w:t>
+      </w:r>
+      <w:r>
+        <w:rPr>
+          <w:rFonts w:ascii="Consolas" w:eastAsia="Times New Roman" w:hAnsi="Consolas" w:cs="Times New Roman"/>
+          <w:color w:val="CE9178"/>
+          <w:szCs w:val="27"/>
+          <w:highlight w:val="darkBlue"/>
+        </w:rPr>
+        <w:t>"anonymous"</w:t>
+      </w:r>
+      <w:r>
+        <w:rPr>
+          <w:rFonts w:ascii="Consolas" w:eastAsia="Times New Roman" w:hAnsi="Consolas" w:cs="Times New Roman"/>
+          <w:color w:val="808080"/>
+          <w:szCs w:val="27"/>
+          <w:highlight w:val="darkBlue"/>
+        </w:rPr>
+        <w:t>&gt;</w:t>
+      </w:r>
+    </w:p>
+    <w:p>
+      <w:pPr>
+        <w:shd w:val="clear" w:color="auto" w:fill="1E1E1E"/>
+        <w:spacing w:after="0" w:line="360" w:lineRule="atLeast"/>
+        <w:rPr>
+          <w:rFonts w:ascii="Consolas" w:eastAsia="Times New Roman" w:hAnsi="Consolas" w:cs="Times New Roman"/>
+          <w:color w:val="D4D4D4"/>
+          <w:szCs w:val="27"/>
+        </w:rPr>
+      </w:pPr>
+      <w:r>
+        <w:rPr>
+          <w:rFonts w:ascii="Consolas" w:eastAsia="Times New Roman" w:hAnsi="Consolas" w:cs="Times New Roman"/>
+          <w:color w:val="808080"/>
+          <w:szCs w:val="27"/>
+        </w:rPr>
+        <w:t>&lt;/</w:t>
+      </w:r>
+      <w:r>
+        <w:rPr>
+          <w:rFonts w:ascii="Consolas" w:eastAsia="Times New Roman" w:hAnsi="Consolas" w:cs="Times New Roman"/>
+          <w:color w:val="569CD6"/>
+          <w:szCs w:val="27"/>
+        </w:rPr>
+        <w:t>head</w:t>
+      </w:r>
+      <w:r>
+        <w:rPr>
+          <w:rFonts w:ascii="Consolas" w:eastAsia="Times New Roman" w:hAnsi="Consolas" w:cs="Times New Roman"/>
+          <w:color w:val="808080"/>
+          <w:szCs w:val="27"/>
+        </w:rPr>
+        <w:t>&gt;</w:t>
+      </w:r>
+    </w:p>
+    <w:p>
+      <w:pPr>
+        <w:shd w:val="clear" w:color="auto" w:fill="1E1E1E"/>
+        <w:spacing w:after="0" w:line="360" w:lineRule="atLeast"/>
+        <w:rPr>
+          <w:rFonts w:ascii="Consolas" w:eastAsia="Times New Roman" w:hAnsi="Consolas" w:cs="Times New Roman"/>
+          <w:color w:val="D4D4D4"/>
+          <w:szCs w:val="27"/>
+        </w:rPr>
+      </w:pPr>
+      <w:r>
+        <w:rPr>
+          <w:rFonts w:ascii="Consolas" w:eastAsia="Times New Roman" w:hAnsi="Consolas" w:cs="Times New Roman"/>
+          <w:color w:val="808080"/>
+          <w:szCs w:val="27"/>
+        </w:rPr>
+        <w:t>&lt;</w:t>
+      </w:r>
+      <w:proofErr w:type="gramStart"/>
+      <w:r>
+        <w:rPr>
+          <w:rFonts w:ascii="Consolas" w:eastAsia="Times New Roman" w:hAnsi="Consolas" w:cs="Times New Roman"/>
+          <w:color w:val="569CD6"/>
+          <w:szCs w:val="27"/>
+        </w:rPr>
+        <w:t>body</w:t>
+      </w:r>
+      <w:proofErr w:type="gramEnd"/>
+      <w:r>
+        <w:rPr>
+          <w:rFonts w:ascii="Consolas" w:eastAsia="Times New Roman" w:hAnsi="Consolas" w:cs="Times New Roman"/>
+          <w:color w:val="808080"/>
+          <w:szCs w:val="27"/>
+        </w:rPr>
+        <w:t>&gt;</w:t>
+      </w:r>
+    </w:p>
+    <w:p>
+      <w:pPr>
+        <w:shd w:val="clear" w:color="auto" w:fill="1E1E1E"/>
+        <w:spacing w:after="0" w:line="360" w:lineRule="atLeast"/>
+        <w:rPr>
+          <w:rFonts w:ascii="Consolas" w:eastAsia="Times New Roman" w:hAnsi="Consolas" w:cs="Times New Roman"/>
+          <w:color w:val="D4D4D4"/>
+          <w:szCs w:val="27"/>
+        </w:rPr>
+      </w:pPr>
+      <w:r>
+        <w:rPr>
+          <w:rFonts w:ascii="Consolas" w:eastAsia="Times New Roman" w:hAnsi="Consolas" w:cs="Times New Roman"/>
+          <w:color w:val="D4D4D4"/>
+          <w:szCs w:val="27"/>
+        </w:rPr>
+        <w:t xml:space="preserve">  </w:t>
+      </w:r>
+      <w:r>
+        <w:rPr>
+          <w:rFonts w:ascii="Consolas" w:eastAsia="Times New Roman" w:hAnsi="Consolas" w:cs="Times New Roman"/>
+          <w:color w:val="808080"/>
+          <w:szCs w:val="27"/>
+        </w:rPr>
+        <w:t>&lt;</w:t>
+      </w:r>
+      <w:r>
+        <w:rPr>
+          <w:rFonts w:ascii="Consolas" w:eastAsia="Times New Roman" w:hAnsi="Consolas" w:cs="Times New Roman"/>
+          <w:color w:val="569CD6"/>
+          <w:szCs w:val="27"/>
+        </w:rPr>
+        <w:t>app-root</w:t>
+      </w:r>
+      <w:r>
+        <w:rPr>
+          <w:rFonts w:ascii="Consolas" w:eastAsia="Times New Roman" w:hAnsi="Consolas" w:cs="Times New Roman"/>
+          <w:color w:val="808080"/>
+          <w:szCs w:val="27"/>
+        </w:rPr>
+        <w:t>&gt;&lt;/</w:t>
+      </w:r>
+      <w:r>
+        <w:rPr>
+          <w:rFonts w:ascii="Consolas" w:eastAsia="Times New Roman" w:hAnsi="Consolas" w:cs="Times New Roman"/>
+          <w:color w:val="569CD6"/>
+          <w:szCs w:val="27"/>
+        </w:rPr>
+        <w:t>app-root</w:t>
+      </w:r>
+      <w:r>
+        <w:rPr>
+          <w:rFonts w:ascii="Consolas" w:eastAsia="Times New Roman" w:hAnsi="Consolas" w:cs="Times New Roman"/>
+          <w:color w:val="808080"/>
+          <w:szCs w:val="27"/>
+        </w:rPr>
+        <w:t>&gt;</w:t>
+      </w:r>
+    </w:p>
+    <w:p>
+      <w:pPr>
+        <w:shd w:val="clear" w:color="auto" w:fill="1E1E1E"/>
+        <w:spacing w:after="0" w:line="360" w:lineRule="atLeast"/>
+        <w:rPr>
+          <w:rFonts w:ascii="Consolas" w:eastAsia="Times New Roman" w:hAnsi="Consolas" w:cs="Times New Roman"/>
+          <w:color w:val="D4D4D4"/>
+          <w:szCs w:val="27"/>
+          <w:highlight w:val="darkBlue"/>
+        </w:rPr>
+      </w:pPr>
+      <w:r>
+        <w:rPr>
+          <w:rFonts w:ascii="Consolas" w:eastAsia="Times New Roman" w:hAnsi="Consolas" w:cs="Times New Roman"/>
+          <w:color w:val="D4D4D4"/>
+          <w:szCs w:val="27"/>
+        </w:rPr>
+        <w:t xml:space="preserve">  </w:t>
+      </w:r>
+      <w:r>
+        <w:rPr>
+          <w:rFonts w:ascii="Consolas" w:eastAsia="Times New Roman" w:hAnsi="Consolas" w:cs="Times New Roman"/>
+          <w:color w:val="808080"/>
+          <w:szCs w:val="27"/>
+          <w:highlight w:val="darkBlue"/>
+        </w:rPr>
+        <w:t>&lt;</w:t>
+      </w:r>
+      <w:r>
+        <w:rPr>
+          <w:rFonts w:ascii="Consolas" w:eastAsia="Times New Roman" w:hAnsi="Consolas" w:cs="Times New Roman"/>
+          <w:color w:val="569CD6"/>
+          <w:szCs w:val="27"/>
+          <w:highlight w:val="darkBlue"/>
+        </w:rPr>
+        <w:t>script</w:t>
+      </w:r>
+      <w:r>
+        <w:rPr>
+          <w:rFonts w:ascii="Consolas" w:eastAsia="Times New Roman" w:hAnsi="Consolas" w:cs="Times New Roman"/>
+          <w:color w:val="D4D4D4"/>
+          <w:szCs w:val="27"/>
+          <w:highlight w:val="darkBlue"/>
+        </w:rPr>
+        <w:t xml:space="preserve"> </w:t>
+      </w:r>
+      <w:r>
+        <w:rPr>
+          <w:rFonts w:ascii="Consolas" w:eastAsia="Times New Roman" w:hAnsi="Consolas" w:cs="Times New Roman"/>
+          <w:color w:val="9CDCFE"/>
+          <w:szCs w:val="27"/>
+          <w:highlight w:val="darkBlue"/>
+        </w:rPr>
+        <w:t>src</w:t>
+      </w:r>
+      <w:r>
+        <w:rPr>
+          <w:rFonts w:ascii="Consolas" w:eastAsia="Times New Roman" w:hAnsi="Consolas" w:cs="Times New Roman"/>
+          <w:color w:val="D4D4D4"/>
+          <w:szCs w:val="27"/>
+          <w:highlight w:val="darkBlue"/>
+        </w:rPr>
+        <w:t>=</w:t>
+      </w:r>
+      <w:r>
+        <w:rPr>
+          <w:rFonts w:ascii="Consolas" w:eastAsia="Times New Roman" w:hAnsi="Consolas" w:cs="Times New Roman"/>
+          <w:color w:val="CE9178"/>
+          <w:szCs w:val="27"/>
+          <w:highlight w:val="darkBlue"/>
+        </w:rPr>
+        <w:t>"https://cdn.jsdelivr.net/npm/jquery@3.5.1/dist/jquery.slim.min.js"</w:t>
+      </w:r>
+      <w:r>
+        <w:rPr>
+          <w:rFonts w:ascii="Consolas" w:eastAsia="Times New Roman" w:hAnsi="Consolas" w:cs="Times New Roman"/>
+          <w:color w:val="D4D4D4"/>
+          <w:szCs w:val="27"/>
+          <w:highlight w:val="darkBlue"/>
+        </w:rPr>
+        <w:t xml:space="preserve"> </w:t>
+      </w:r>
+      <w:r>
+        <w:rPr>
+          <w:rFonts w:ascii="Consolas" w:eastAsia="Times New Roman" w:hAnsi="Consolas" w:cs="Times New Roman"/>
+          <w:color w:val="9CDCFE"/>
+          <w:szCs w:val="27"/>
+          <w:highlight w:val="darkBlue"/>
+        </w:rPr>
+        <w:t>integrity</w:t>
+      </w:r>
+      <w:r>
+        <w:rPr>
+          <w:rFonts w:ascii="Consolas" w:eastAsia="Times New Roman" w:hAnsi="Consolas" w:cs="Times New Roman"/>
+          <w:color w:val="D4D4D4"/>
+          <w:szCs w:val="27"/>
+          <w:highlight w:val="darkBlue"/>
+        </w:rPr>
+        <w:t>=</w:t>
+      </w:r>
+      <w:r>
+        <w:rPr>
+          <w:rFonts w:ascii="Consolas" w:eastAsia="Times New Roman" w:hAnsi="Consolas" w:cs="Times New Roman"/>
+          <w:color w:val="CE9178"/>
+          <w:szCs w:val="27"/>
+          <w:highlight w:val="darkBlue"/>
+        </w:rPr>
+        <w:t>"sha384-DfXdz2htPH0lsSSs5nCTpuj/zy4C+OGpamoFVy38MVBnE+IbbVYUew+OrCXaRkfj"</w:t>
+      </w:r>
+      <w:r>
+        <w:rPr>
+          <w:rFonts w:ascii="Consolas" w:eastAsia="Times New Roman" w:hAnsi="Consolas" w:cs="Times New Roman"/>
+          <w:color w:val="D4D4D4"/>
+          <w:szCs w:val="27"/>
+          <w:highlight w:val="darkBlue"/>
+        </w:rPr>
+        <w:t xml:space="preserve"> </w:t>
+      </w:r>
+      <w:proofErr w:type="spellStart"/>
+      <w:r>
+        <w:rPr>
+          <w:rFonts w:ascii="Consolas" w:eastAsia="Times New Roman" w:hAnsi="Consolas" w:cs="Times New Roman"/>
+          <w:color w:val="9CDCFE"/>
+          <w:szCs w:val="27"/>
+          <w:highlight w:val="darkBlue"/>
+        </w:rPr>
+        <w:t>crossorigin</w:t>
+      </w:r>
+      <w:proofErr w:type="spellEnd"/>
+      <w:r>
+        <w:rPr>
+          <w:rFonts w:ascii="Consolas" w:eastAsia="Times New Roman" w:hAnsi="Consolas" w:cs="Times New Roman"/>
+          <w:color w:val="D4D4D4"/>
+          <w:szCs w:val="27"/>
+          <w:highlight w:val="darkBlue"/>
+        </w:rPr>
+        <w:t>=</w:t>
+      </w:r>
+      <w:r>
+        <w:rPr>
+          <w:rFonts w:ascii="Consolas" w:eastAsia="Times New Roman" w:hAnsi="Consolas" w:cs="Times New Roman"/>
+          <w:color w:val="CE9178"/>
+          <w:szCs w:val="27"/>
+          <w:highlight w:val="darkBlue"/>
+        </w:rPr>
+        <w:t>"anonymous"</w:t>
+      </w:r>
+      <w:r>
+        <w:rPr>
+          <w:rFonts w:ascii="Consolas" w:eastAsia="Times New Roman" w:hAnsi="Consolas" w:cs="Times New Roman"/>
+          <w:color w:val="808080"/>
+          <w:szCs w:val="27"/>
+          <w:highlight w:val="darkBlue"/>
+        </w:rPr>
+        <w:t>&gt;&lt;/</w:t>
+      </w:r>
+      <w:r>
+        <w:rPr>
+          <w:rFonts w:ascii="Consolas" w:eastAsia="Times New Roman" w:hAnsi="Consolas" w:cs="Times New Roman"/>
+          <w:color w:val="569CD6"/>
+          <w:szCs w:val="27"/>
+          <w:highlight w:val="darkBlue"/>
+        </w:rPr>
+        <w:t>script</w:t>
+      </w:r>
+      <w:r>
+        <w:rPr>
+          <w:rFonts w:ascii="Consolas" w:eastAsia="Times New Roman" w:hAnsi="Consolas" w:cs="Times New Roman"/>
+          <w:color w:val="808080"/>
+          <w:szCs w:val="27"/>
+          <w:highlight w:val="darkBlue"/>
+        </w:rPr>
+        <w:t>&gt;</w:t>
+      </w:r>
+    </w:p>
+    <w:p>
+      <w:pPr>
+        <w:shd w:val="clear" w:color="auto" w:fill="1E1E1E"/>
+        <w:spacing w:after="0" w:line="360" w:lineRule="atLeast"/>
+        <w:rPr>
+          <w:rFonts w:ascii="Consolas" w:eastAsia="Times New Roman" w:hAnsi="Consolas" w:cs="Times New Roman"/>
+          <w:color w:val="D4D4D4"/>
+          <w:szCs w:val="27"/>
+        </w:rPr>
+      </w:pPr>
+      <w:r>
+        <w:rPr>
+          <w:rFonts w:ascii="Consolas" w:eastAsia="Times New Roman" w:hAnsi="Consolas" w:cs="Times New Roman"/>
+          <w:color w:val="808080"/>
+          <w:szCs w:val="27"/>
+          <w:highlight w:val="darkBlue"/>
+        </w:rPr>
+        <w:t>&lt;</w:t>
+      </w:r>
+      <w:r>
+        <w:rPr>
+          <w:rFonts w:ascii="Consolas" w:eastAsia="Times New Roman" w:hAnsi="Consolas" w:cs="Times New Roman"/>
+          <w:color w:val="569CD6"/>
+          <w:szCs w:val="27"/>
+          <w:highlight w:val="darkBlue"/>
+        </w:rPr>
+        <w:t>script</w:t>
+      </w:r>
+      <w:r>
+        <w:rPr>
+          <w:rFonts w:ascii="Consolas" w:eastAsia="Times New Roman" w:hAnsi="Consolas" w:cs="Times New Roman"/>
+          <w:color w:val="D4D4D4"/>
+          <w:szCs w:val="27"/>
+          <w:highlight w:val="darkBlue"/>
+        </w:rPr>
+        <w:t xml:space="preserve"> </w:t>
+      </w:r>
+      <w:r>
+        <w:rPr>
+          <w:rFonts w:ascii="Consolas" w:eastAsia="Times New Roman" w:hAnsi="Consolas" w:cs="Times New Roman"/>
+          <w:color w:val="9CDCFE"/>
+          <w:szCs w:val="27"/>
+          <w:highlight w:val="darkBlue"/>
+        </w:rPr>
+        <w:t>src</w:t>
+      </w:r>
+      <w:r>
+        <w:rPr>
+          <w:rFonts w:ascii="Consolas" w:eastAsia="Times New Roman" w:hAnsi="Consolas" w:cs="Times New Roman"/>
+          <w:color w:val="D4D4D4"/>
+          <w:szCs w:val="27"/>
+          <w:highlight w:val="darkBlue"/>
+        </w:rPr>
+        <w:t>=</w:t>
+      </w:r>
+      <w:r>
+        <w:rPr>
+          <w:rFonts w:ascii="Consolas" w:eastAsia="Times New Roman" w:hAnsi="Consolas" w:cs="Times New Roman"/>
+          <w:color w:val="CE9178"/>
+          <w:szCs w:val="27"/>
+          <w:highlight w:val="darkBlue"/>
+        </w:rPr>
+        <w:t>"https://cdn.jsdelivr.net/npm/bootstrap@4.6.1/dist/js/bootstrap.bundle.min.js"</w:t>
+      </w:r>
+      <w:r>
+        <w:rPr>
+          <w:rFonts w:ascii="Consolas" w:eastAsia="Times New Roman" w:hAnsi="Consolas" w:cs="Times New Roman"/>
+          <w:color w:val="D4D4D4"/>
+          <w:szCs w:val="27"/>
+          <w:highlight w:val="darkBlue"/>
+        </w:rPr>
+        <w:t xml:space="preserve"> </w:t>
+      </w:r>
+      <w:r>
+        <w:rPr>
+          <w:rFonts w:ascii="Consolas" w:eastAsia="Times New Roman" w:hAnsi="Consolas" w:cs="Times New Roman"/>
+          <w:color w:val="9CDCFE"/>
+          <w:szCs w:val="27"/>
+          <w:highlight w:val="darkBlue"/>
+        </w:rPr>
+        <w:t>integrity</w:t>
+      </w:r>
+      <w:r>
+        <w:rPr>
+          <w:rFonts w:ascii="Consolas" w:eastAsia="Times New Roman" w:hAnsi="Consolas" w:cs="Times New Roman"/>
+          <w:color w:val="D4D4D4"/>
+          <w:szCs w:val="27"/>
+          <w:highlight w:val="darkBlue"/>
+        </w:rPr>
+        <w:t>=</w:t>
+      </w:r>
+      <w:r>
+        <w:rPr>
+          <w:rFonts w:ascii="Consolas" w:eastAsia="Times New Roman" w:hAnsi="Consolas" w:cs="Times New Roman"/>
+          <w:color w:val="CE9178"/>
+          <w:szCs w:val="27"/>
+          <w:highlight w:val="darkBlue"/>
+        </w:rPr>
+        <w:t>"sha384-fQybjgWLrvvRgtW6bFlB7jaZrFsaBXjsOMm/tB9LTS58ONXgqbR9W8oWht/amnpF"</w:t>
+      </w:r>
+      <w:r>
+        <w:rPr>
+          <w:rFonts w:ascii="Consolas" w:eastAsia="Times New Roman" w:hAnsi="Consolas" w:cs="Times New Roman"/>
+          <w:color w:val="D4D4D4"/>
+          <w:szCs w:val="27"/>
+          <w:highlight w:val="darkBlue"/>
+        </w:rPr>
+        <w:t xml:space="preserve"> </w:t>
+      </w:r>
+      <w:proofErr w:type="spellStart"/>
+      <w:r>
+        <w:rPr>
+          <w:rFonts w:ascii="Consolas" w:eastAsia="Times New Roman" w:hAnsi="Consolas" w:cs="Times New Roman"/>
+          <w:color w:val="9CDCFE"/>
+          <w:szCs w:val="27"/>
+          <w:highlight w:val="darkBlue"/>
+        </w:rPr>
+        <w:t>crossorigin</w:t>
+      </w:r>
+      <w:proofErr w:type="spellEnd"/>
+      <w:r>
+        <w:rPr>
+          <w:rFonts w:ascii="Consolas" w:eastAsia="Times New Roman" w:hAnsi="Consolas" w:cs="Times New Roman"/>
+          <w:color w:val="D4D4D4"/>
+          <w:szCs w:val="27"/>
+          <w:highlight w:val="darkBlue"/>
+        </w:rPr>
+        <w:t>=</w:t>
+      </w:r>
+      <w:r>
+        <w:rPr>
+          <w:rFonts w:ascii="Consolas" w:eastAsia="Times New Roman" w:hAnsi="Consolas" w:cs="Times New Roman"/>
+          <w:color w:val="CE9178"/>
+          <w:szCs w:val="27"/>
+          <w:highlight w:val="darkBlue"/>
+        </w:rPr>
+        <w:t>"anonymous"</w:t>
+      </w:r>
+      <w:r>
+        <w:rPr>
+          <w:rFonts w:ascii="Consolas" w:eastAsia="Times New Roman" w:hAnsi="Consolas" w:cs="Times New Roman"/>
+          <w:color w:val="808080"/>
+          <w:szCs w:val="27"/>
+          <w:highlight w:val="darkBlue"/>
+        </w:rPr>
+        <w:t>&gt;&lt;/</w:t>
+      </w:r>
+      <w:r>
+        <w:rPr>
+          <w:rFonts w:ascii="Consolas" w:eastAsia="Times New Roman" w:hAnsi="Consolas" w:cs="Times New Roman"/>
+          <w:color w:val="569CD6"/>
+          <w:szCs w:val="27"/>
+          <w:highlight w:val="darkBlue"/>
+        </w:rPr>
+        <w:t>script</w:t>
+      </w:r>
+      <w:r>
+        <w:rPr>
+          <w:rFonts w:ascii="Consolas" w:eastAsia="Times New Roman" w:hAnsi="Consolas" w:cs="Times New Roman"/>
+          <w:color w:val="808080"/>
+          <w:szCs w:val="27"/>
+          <w:highlight w:val="darkBlue"/>
+        </w:rPr>
+        <w:t>&gt;</w:t>
+      </w:r>
+    </w:p>
+    <w:p>
+      <w:pPr>
+        <w:shd w:val="clear" w:color="auto" w:fill="1E1E1E"/>
+        <w:spacing w:after="0" w:line="360" w:lineRule="atLeast"/>
+        <w:rPr>
+          <w:rFonts w:ascii="Consolas" w:eastAsia="Times New Roman" w:hAnsi="Consolas" w:cs="Times New Roman"/>
+          <w:color w:val="D4D4D4"/>
+          <w:szCs w:val="27"/>
+        </w:rPr>
+      </w:pPr>
+      <w:r>
+        <w:rPr>
+          <w:rFonts w:ascii="Consolas" w:eastAsia="Times New Roman" w:hAnsi="Consolas" w:cs="Times New Roman"/>
+          <w:color w:val="808080"/>
+          <w:szCs w:val="27"/>
+        </w:rPr>
+        <w:t>&lt;/</w:t>
+      </w:r>
+      <w:r>
+        <w:rPr>
+          <w:rFonts w:ascii="Consolas" w:eastAsia="Times New Roman" w:hAnsi="Consolas" w:cs="Times New Roman"/>
+          <w:color w:val="569CD6"/>
+          <w:szCs w:val="27"/>
+        </w:rPr>
+        <w:t>body</w:t>
+      </w:r>
+      <w:r>
+        <w:rPr>
+          <w:rFonts w:ascii="Consolas" w:eastAsia="Times New Roman" w:hAnsi="Consolas" w:cs="Times New Roman"/>
+          <w:color w:val="808080"/>
+          <w:szCs w:val="27"/>
+        </w:rPr>
+        <w:t>&gt;</w:t>
+      </w:r>
+    </w:p>
+    <w:p>
+      <w:pPr>
+        <w:shd w:val="clear" w:color="auto" w:fill="1E1E1E"/>
+        <w:spacing w:after="0" w:line="360" w:lineRule="atLeast"/>
+        <w:rPr>
+          <w:rFonts w:ascii="Consolas" w:eastAsia="Times New Roman" w:hAnsi="Consolas" w:cs="Times New Roman"/>
+          <w:color w:val="D4D4D4"/>
+          <w:szCs w:val="27"/>
+        </w:rPr>
+      </w:pPr>
+      <w:r>
+        <w:rPr>
+          <w:rFonts w:ascii="Consolas" w:eastAsia="Times New Roman" w:hAnsi="Consolas" w:cs="Times New Roman"/>
+          <w:color w:val="808080"/>
+          <w:szCs w:val="27"/>
+        </w:rPr>
+        <w:t>&lt;/</w:t>
+      </w:r>
+      <w:r>
+        <w:rPr>
+          <w:rFonts w:ascii="Consolas" w:eastAsia="Times New Roman" w:hAnsi="Consolas" w:cs="Times New Roman"/>
+          <w:color w:val="569CD6"/>
+          <w:szCs w:val="27"/>
+        </w:rPr>
+        <w:t>html</w:t>
+      </w:r>
+      <w:r>
+        <w:rPr>
+          <w:rFonts w:ascii="Consolas" w:eastAsia="Times New Roman" w:hAnsi="Consolas" w:cs="Times New Roman"/>
+          <w:color w:val="808080"/>
+          <w:szCs w:val="27"/>
+        </w:rPr>
+        <w:t>&gt;</w:t>
+      </w:r>
+    </w:p>
+    <w:p>
+      <w:pPr>
+        <w:shd w:val="clear" w:color="auto" w:fill="1E1E1E"/>
+        <w:spacing w:after="0" w:line="360" w:lineRule="atLeast"/>
+        <w:rPr>
+          <w:rFonts w:ascii="Consolas" w:eastAsia="Times New Roman" w:hAnsi="Consolas" w:cs="Times New Roman"/>
+          <w:color w:val="D4D4D4"/>
+          <w:szCs w:val="27"/>
+        </w:rPr>
+      </w:pPr>
+    </w:p>
+    <w:p>
+      <w:pPr>
+        <w:rPr>
+          <w:b/>
+          <w:sz w:val="24"/>
+        </w:rPr>
+      </w:pPr>
+    </w:p>
+    <w:p>
+      <w:pPr>
         <w:rPr>
           <w:b/>
           <w:sz w:val="32"/>
@@ -6165,13 +7587,14 @@
           <w:sz w:val="32"/>
         </w:rPr>
       </w:pPr>
-      <w:r>
+    </w:p>
+    <w:p>
+      <w:pPr>
         <w:rPr>
           <w:b/>
           <w:sz w:val="32"/>
         </w:rPr>
-        <w:t>Go to app.component.css</w:t>
-      </w:r>
+      </w:pPr>
     </w:p>
     <w:p>
       <w:pPr>
@@ -6183,529 +7606,6 @@
     </w:p>
     <w:p>
       <w:pPr>
-        <w:shd w:val="clear" w:color="auto" w:fill="1E1E1E"/>
-        <w:spacing w:after="0" w:line="360" w:lineRule="atLeast"/>
-        <w:rPr>
-          <w:rFonts w:ascii="Consolas" w:eastAsia="Times New Roman" w:hAnsi="Consolas" w:cs="Times New Roman"/>
-          <w:color w:val="D4D4D4"/>
-          <w:sz w:val="27"/>
-          <w:szCs w:val="27"/>
-        </w:rPr>
-      </w:pPr>
-      <w:r>
-        <w:rPr>
-          <w:rFonts w:ascii="Consolas" w:eastAsia="Times New Roman" w:hAnsi="Consolas" w:cs="Times New Roman"/>
-          <w:color w:val="D7BA7D"/>
-          <w:sz w:val="27"/>
-          <w:szCs w:val="27"/>
-        </w:rPr>
-        <w:t>h1</w:t>
-      </w:r>
-      <w:proofErr w:type="gramStart"/>
-      <w:r>
-        <w:rPr>
-          <w:rFonts w:ascii="Consolas" w:eastAsia="Times New Roman" w:hAnsi="Consolas" w:cs="Times New Roman"/>
-          <w:color w:val="D4D4D4"/>
-          <w:sz w:val="27"/>
-          <w:szCs w:val="27"/>
-        </w:rPr>
-        <w:t>,</w:t>
-      </w:r>
-      <w:r>
-        <w:rPr>
-          <w:rFonts w:ascii="Consolas" w:eastAsia="Times New Roman" w:hAnsi="Consolas" w:cs="Times New Roman"/>
-          <w:color w:val="D7BA7D"/>
-          <w:sz w:val="27"/>
-          <w:szCs w:val="27"/>
-        </w:rPr>
-        <w:t>h2</w:t>
-      </w:r>
-      <w:r>
-        <w:rPr>
-          <w:rFonts w:ascii="Consolas" w:eastAsia="Times New Roman" w:hAnsi="Consolas" w:cs="Times New Roman"/>
-          <w:color w:val="D4D4D4"/>
-          <w:sz w:val="27"/>
-          <w:szCs w:val="27"/>
-        </w:rPr>
-        <w:t>,</w:t>
-      </w:r>
-      <w:r>
-        <w:rPr>
-          <w:rFonts w:ascii="Consolas" w:eastAsia="Times New Roman" w:hAnsi="Consolas" w:cs="Times New Roman"/>
-          <w:color w:val="D7BA7D"/>
-          <w:sz w:val="27"/>
-          <w:szCs w:val="27"/>
-        </w:rPr>
-        <w:t>h3</w:t>
-      </w:r>
-      <w:r>
-        <w:rPr>
-          <w:rFonts w:ascii="Consolas" w:eastAsia="Times New Roman" w:hAnsi="Consolas" w:cs="Times New Roman"/>
-          <w:color w:val="D4D4D4"/>
-          <w:sz w:val="27"/>
-          <w:szCs w:val="27"/>
-        </w:rPr>
-        <w:t>,</w:t>
-      </w:r>
-      <w:r>
-        <w:rPr>
-          <w:rFonts w:ascii="Consolas" w:eastAsia="Times New Roman" w:hAnsi="Consolas" w:cs="Times New Roman"/>
-          <w:color w:val="D7BA7D"/>
-          <w:sz w:val="27"/>
-          <w:szCs w:val="27"/>
-        </w:rPr>
-        <w:t>h4</w:t>
-      </w:r>
-      <w:proofErr w:type="gramEnd"/>
-      <w:r>
-        <w:rPr>
-          <w:rFonts w:ascii="Consolas" w:eastAsia="Times New Roman" w:hAnsi="Consolas" w:cs="Times New Roman"/>
-          <w:color w:val="D4D4D4"/>
-          <w:sz w:val="27"/>
-          <w:szCs w:val="27"/>
-        </w:rPr>
-        <w:t>{</w:t>
-      </w:r>
-    </w:p>
-    <w:p>
-      <w:pPr>
-        <w:shd w:val="clear" w:color="auto" w:fill="1E1E1E"/>
-        <w:spacing w:after="0" w:line="360" w:lineRule="atLeast"/>
-        <w:rPr>
-          <w:rFonts w:ascii="Consolas" w:eastAsia="Times New Roman" w:hAnsi="Consolas" w:cs="Times New Roman"/>
-          <w:color w:val="D4D4D4"/>
-          <w:sz w:val="27"/>
-          <w:szCs w:val="27"/>
-        </w:rPr>
-      </w:pPr>
-      <w:r>
-        <w:rPr>
-          <w:rFonts w:ascii="Consolas" w:eastAsia="Times New Roman" w:hAnsi="Consolas" w:cs="Times New Roman"/>
-          <w:color w:val="D4D4D4"/>
-          <w:sz w:val="27"/>
-          <w:szCs w:val="27"/>
-        </w:rPr>
-        <w:t>   </w:t>
-      </w:r>
-    </w:p>
-    <w:p>
-      <w:pPr>
-        <w:shd w:val="clear" w:color="auto" w:fill="1E1E1E"/>
-        <w:spacing w:after="0" w:line="360" w:lineRule="atLeast"/>
-        <w:rPr>
-          <w:rFonts w:ascii="Consolas" w:eastAsia="Times New Roman" w:hAnsi="Consolas" w:cs="Times New Roman"/>
-          <w:color w:val="D4D4D4"/>
-          <w:sz w:val="27"/>
-          <w:szCs w:val="27"/>
-        </w:rPr>
-      </w:pPr>
-      <w:r>
-        <w:rPr>
-          <w:rFonts w:ascii="Consolas" w:eastAsia="Times New Roman" w:hAnsi="Consolas" w:cs="Times New Roman"/>
-          <w:color w:val="D4D4D4"/>
-          <w:sz w:val="27"/>
-          <w:szCs w:val="27"/>
-        </w:rPr>
-        <w:t xml:space="preserve">    </w:t>
-      </w:r>
-      <w:proofErr w:type="gramStart"/>
-      <w:r>
-        <w:rPr>
-          <w:rFonts w:ascii="Consolas" w:eastAsia="Times New Roman" w:hAnsi="Consolas" w:cs="Times New Roman"/>
-          <w:color w:val="9CDCFE"/>
-          <w:sz w:val="27"/>
-          <w:szCs w:val="27"/>
-        </w:rPr>
-        <w:t>color</w:t>
-      </w:r>
-      <w:proofErr w:type="gramEnd"/>
-      <w:r>
-        <w:rPr>
-          <w:rFonts w:ascii="Consolas" w:eastAsia="Times New Roman" w:hAnsi="Consolas" w:cs="Times New Roman"/>
-          <w:color w:val="D4D4D4"/>
-          <w:sz w:val="27"/>
-          <w:szCs w:val="27"/>
-        </w:rPr>
-        <w:t xml:space="preserve">: </w:t>
-      </w:r>
-      <w:r>
-        <w:rPr>
-          <w:rFonts w:ascii="Consolas" w:eastAsia="Times New Roman" w:hAnsi="Consolas" w:cs="Times New Roman"/>
-          <w:color w:val="CE9178"/>
-          <w:sz w:val="27"/>
-          <w:szCs w:val="27"/>
-        </w:rPr>
-        <w:t>coral</w:t>
-      </w:r>
-    </w:p>
-    <w:p>
-      <w:pPr>
-        <w:shd w:val="clear" w:color="auto" w:fill="1E1E1E"/>
-        <w:spacing w:after="0" w:line="360" w:lineRule="atLeast"/>
-        <w:rPr>
-          <w:rFonts w:ascii="Consolas" w:eastAsia="Times New Roman" w:hAnsi="Consolas" w:cs="Times New Roman"/>
-          <w:color w:val="D4D4D4"/>
-          <w:sz w:val="27"/>
-          <w:szCs w:val="27"/>
-        </w:rPr>
-      </w:pPr>
-      <w:r>
-        <w:rPr>
-          <w:rFonts w:ascii="Consolas" w:eastAsia="Times New Roman" w:hAnsi="Consolas" w:cs="Times New Roman"/>
-          <w:color w:val="D4D4D4"/>
-          <w:sz w:val="27"/>
-          <w:szCs w:val="27"/>
-        </w:rPr>
-        <w:lastRenderedPageBreak/>
-        <w:t>}</w:t>
-      </w:r>
-    </w:p>
-    <w:p>
-      <w:pPr>
-        <w:shd w:val="clear" w:color="auto" w:fill="1E1E1E"/>
-        <w:spacing w:after="0" w:line="360" w:lineRule="atLeast"/>
-        <w:rPr>
-          <w:rFonts w:ascii="Consolas" w:eastAsia="Times New Roman" w:hAnsi="Consolas" w:cs="Times New Roman"/>
-          <w:color w:val="D4D4D4"/>
-          <w:sz w:val="27"/>
-          <w:szCs w:val="27"/>
-        </w:rPr>
-      </w:pPr>
-      <w:proofErr w:type="gramStart"/>
-      <w:r>
-        <w:rPr>
-          <w:rFonts w:ascii="Consolas" w:eastAsia="Times New Roman" w:hAnsi="Consolas" w:cs="Times New Roman"/>
-          <w:color w:val="D7BA7D"/>
-          <w:sz w:val="27"/>
-          <w:szCs w:val="27"/>
-        </w:rPr>
-        <w:t>input</w:t>
-      </w:r>
-      <w:r>
-        <w:rPr>
-          <w:rFonts w:ascii="Consolas" w:eastAsia="Times New Roman" w:hAnsi="Consolas" w:cs="Times New Roman"/>
-          <w:color w:val="D4D4D4"/>
-          <w:sz w:val="27"/>
-          <w:szCs w:val="27"/>
-        </w:rPr>
-        <w:t>{</w:t>
-      </w:r>
-      <w:proofErr w:type="gramEnd"/>
-    </w:p>
-    <w:p>
-      <w:pPr>
-        <w:shd w:val="clear" w:color="auto" w:fill="1E1E1E"/>
-        <w:spacing w:after="0" w:line="360" w:lineRule="atLeast"/>
-        <w:rPr>
-          <w:rFonts w:ascii="Consolas" w:eastAsia="Times New Roman" w:hAnsi="Consolas" w:cs="Times New Roman"/>
-          <w:color w:val="D4D4D4"/>
-          <w:sz w:val="27"/>
-          <w:szCs w:val="27"/>
-        </w:rPr>
-      </w:pPr>
-      <w:r>
-        <w:rPr>
-          <w:rFonts w:ascii="Consolas" w:eastAsia="Times New Roman" w:hAnsi="Consolas" w:cs="Times New Roman"/>
-          <w:color w:val="D4D4D4"/>
-          <w:sz w:val="27"/>
-          <w:szCs w:val="27"/>
-        </w:rPr>
-        <w:t xml:space="preserve">    </w:t>
-      </w:r>
-      <w:proofErr w:type="gramStart"/>
-      <w:r>
-        <w:rPr>
-          <w:rFonts w:ascii="Consolas" w:eastAsia="Times New Roman" w:hAnsi="Consolas" w:cs="Times New Roman"/>
-          <w:color w:val="9CDCFE"/>
-          <w:sz w:val="27"/>
-          <w:szCs w:val="27"/>
-        </w:rPr>
-        <w:t>background-color</w:t>
-      </w:r>
-      <w:proofErr w:type="gramEnd"/>
-      <w:r>
-        <w:rPr>
-          <w:rFonts w:ascii="Consolas" w:eastAsia="Times New Roman" w:hAnsi="Consolas" w:cs="Times New Roman"/>
-          <w:color w:val="D4D4D4"/>
-          <w:sz w:val="27"/>
-          <w:szCs w:val="27"/>
-        </w:rPr>
-        <w:t xml:space="preserve">: </w:t>
-      </w:r>
-      <w:proofErr w:type="spellStart"/>
-      <w:r>
-        <w:rPr>
-          <w:rFonts w:ascii="Consolas" w:eastAsia="Times New Roman" w:hAnsi="Consolas" w:cs="Times New Roman"/>
-          <w:color w:val="CE9178"/>
-          <w:sz w:val="27"/>
-          <w:szCs w:val="27"/>
-        </w:rPr>
-        <w:t>darkgrey</w:t>
-      </w:r>
-      <w:proofErr w:type="spellEnd"/>
-      <w:r>
-        <w:rPr>
-          <w:rFonts w:ascii="Consolas" w:eastAsia="Times New Roman" w:hAnsi="Consolas" w:cs="Times New Roman"/>
-          <w:color w:val="D4D4D4"/>
-          <w:sz w:val="27"/>
-          <w:szCs w:val="27"/>
-        </w:rPr>
-        <w:t>;</w:t>
-      </w:r>
-    </w:p>
-    <w:p>
-      <w:pPr>
-        <w:shd w:val="clear" w:color="auto" w:fill="1E1E1E"/>
-        <w:spacing w:after="0" w:line="360" w:lineRule="atLeast"/>
-        <w:rPr>
-          <w:rFonts w:ascii="Consolas" w:eastAsia="Times New Roman" w:hAnsi="Consolas" w:cs="Times New Roman"/>
-          <w:color w:val="D4D4D4"/>
-          <w:sz w:val="27"/>
-          <w:szCs w:val="27"/>
-        </w:rPr>
-      </w:pPr>
-      <w:r>
-        <w:rPr>
-          <w:rFonts w:ascii="Consolas" w:eastAsia="Times New Roman" w:hAnsi="Consolas" w:cs="Times New Roman"/>
-          <w:color w:val="D4D4D4"/>
-          <w:sz w:val="27"/>
-          <w:szCs w:val="27"/>
-        </w:rPr>
-        <w:t xml:space="preserve">    </w:t>
-      </w:r>
-      <w:proofErr w:type="gramStart"/>
-      <w:r>
-        <w:rPr>
-          <w:rFonts w:ascii="Consolas" w:eastAsia="Times New Roman" w:hAnsi="Consolas" w:cs="Times New Roman"/>
-          <w:color w:val="9CDCFE"/>
-          <w:sz w:val="27"/>
-          <w:szCs w:val="27"/>
-        </w:rPr>
-        <w:t>color</w:t>
-      </w:r>
-      <w:proofErr w:type="gramEnd"/>
-      <w:r>
-        <w:rPr>
-          <w:rFonts w:ascii="Consolas" w:eastAsia="Times New Roman" w:hAnsi="Consolas" w:cs="Times New Roman"/>
-          <w:color w:val="D4D4D4"/>
-          <w:sz w:val="27"/>
-          <w:szCs w:val="27"/>
-        </w:rPr>
-        <w:t xml:space="preserve">: </w:t>
-      </w:r>
-      <w:r>
-        <w:rPr>
-          <w:rFonts w:ascii="Consolas" w:eastAsia="Times New Roman" w:hAnsi="Consolas" w:cs="Times New Roman"/>
-          <w:color w:val="CE9178"/>
-          <w:sz w:val="27"/>
-          <w:szCs w:val="27"/>
-        </w:rPr>
-        <w:t>white</w:t>
-      </w:r>
-      <w:r>
-        <w:rPr>
-          <w:rFonts w:ascii="Consolas" w:eastAsia="Times New Roman" w:hAnsi="Consolas" w:cs="Times New Roman"/>
-          <w:color w:val="D4D4D4"/>
-          <w:sz w:val="27"/>
-          <w:szCs w:val="27"/>
-        </w:rPr>
-        <w:t>;</w:t>
-      </w:r>
-    </w:p>
-    <w:p>
-      <w:pPr>
-        <w:shd w:val="clear" w:color="auto" w:fill="1E1E1E"/>
-        <w:spacing w:after="0" w:line="360" w:lineRule="atLeast"/>
-        <w:rPr>
-          <w:rFonts w:ascii="Consolas" w:eastAsia="Times New Roman" w:hAnsi="Consolas" w:cs="Times New Roman"/>
-          <w:color w:val="D4D4D4"/>
-          <w:sz w:val="27"/>
-          <w:szCs w:val="27"/>
-        </w:rPr>
-      </w:pPr>
-      <w:r>
-        <w:rPr>
-          <w:rFonts w:ascii="Consolas" w:eastAsia="Times New Roman" w:hAnsi="Consolas" w:cs="Times New Roman"/>
-          <w:color w:val="D4D4D4"/>
-          <w:sz w:val="27"/>
-          <w:szCs w:val="27"/>
-        </w:rPr>
-        <w:t xml:space="preserve">    </w:t>
-      </w:r>
-      <w:proofErr w:type="gramStart"/>
-      <w:r>
-        <w:rPr>
-          <w:rFonts w:ascii="Consolas" w:eastAsia="Times New Roman" w:hAnsi="Consolas" w:cs="Times New Roman"/>
-          <w:color w:val="9CDCFE"/>
-          <w:sz w:val="27"/>
-          <w:szCs w:val="27"/>
-        </w:rPr>
-        <w:t>font-size</w:t>
-      </w:r>
-      <w:proofErr w:type="gramEnd"/>
-      <w:r>
-        <w:rPr>
-          <w:rFonts w:ascii="Consolas" w:eastAsia="Times New Roman" w:hAnsi="Consolas" w:cs="Times New Roman"/>
-          <w:color w:val="D4D4D4"/>
-          <w:sz w:val="27"/>
-          <w:szCs w:val="27"/>
-        </w:rPr>
-        <w:t xml:space="preserve">: </w:t>
-      </w:r>
-      <w:r>
-        <w:rPr>
-          <w:rFonts w:ascii="Consolas" w:eastAsia="Times New Roman" w:hAnsi="Consolas" w:cs="Times New Roman"/>
-          <w:color w:val="CE9178"/>
-          <w:sz w:val="27"/>
-          <w:szCs w:val="27"/>
-        </w:rPr>
-        <w:t>large</w:t>
-      </w:r>
-      <w:r>
-        <w:rPr>
-          <w:rFonts w:ascii="Consolas" w:eastAsia="Times New Roman" w:hAnsi="Consolas" w:cs="Times New Roman"/>
-          <w:color w:val="D4D4D4"/>
-          <w:sz w:val="27"/>
-          <w:szCs w:val="27"/>
-        </w:rPr>
-        <w:t>;</w:t>
-      </w:r>
-    </w:p>
-    <w:p>
-      <w:pPr>
-        <w:shd w:val="clear" w:color="auto" w:fill="1E1E1E"/>
-        <w:spacing w:after="0" w:line="360" w:lineRule="atLeast"/>
-        <w:rPr>
-          <w:rFonts w:ascii="Consolas" w:eastAsia="Times New Roman" w:hAnsi="Consolas" w:cs="Times New Roman"/>
-          <w:color w:val="D4D4D4"/>
-          <w:sz w:val="27"/>
-          <w:szCs w:val="27"/>
-        </w:rPr>
-      </w:pPr>
-      <w:r>
-        <w:rPr>
-          <w:rFonts w:ascii="Consolas" w:eastAsia="Times New Roman" w:hAnsi="Consolas" w:cs="Times New Roman"/>
-          <w:color w:val="D4D4D4"/>
-          <w:sz w:val="27"/>
-          <w:szCs w:val="27"/>
-        </w:rPr>
-        <w:t>}</w:t>
-      </w:r>
-    </w:p>
-    <w:p>
-      <w:pPr>
-        <w:shd w:val="clear" w:color="auto" w:fill="1E1E1E"/>
-        <w:spacing w:after="0" w:line="360" w:lineRule="atLeast"/>
-        <w:rPr>
-          <w:rFonts w:ascii="Consolas" w:eastAsia="Times New Roman" w:hAnsi="Consolas" w:cs="Times New Roman"/>
-          <w:color w:val="D4D4D4"/>
-          <w:sz w:val="27"/>
-          <w:szCs w:val="27"/>
-        </w:rPr>
-      </w:pPr>
-      <w:proofErr w:type="gramStart"/>
-      <w:r>
-        <w:rPr>
-          <w:rFonts w:ascii="Consolas" w:eastAsia="Times New Roman" w:hAnsi="Consolas" w:cs="Times New Roman"/>
-          <w:color w:val="D7BA7D"/>
-          <w:sz w:val="27"/>
-          <w:szCs w:val="27"/>
-        </w:rPr>
-        <w:t>b</w:t>
-      </w:r>
-      <w:r>
-        <w:rPr>
-          <w:rFonts w:ascii="Consolas" w:eastAsia="Times New Roman" w:hAnsi="Consolas" w:cs="Times New Roman"/>
-          <w:color w:val="D4D4D4"/>
-          <w:sz w:val="27"/>
-          <w:szCs w:val="27"/>
-        </w:rPr>
-        <w:t>{</w:t>
-      </w:r>
-      <w:proofErr w:type="gramEnd"/>
-    </w:p>
-    <w:p>
-      <w:pPr>
-        <w:shd w:val="clear" w:color="auto" w:fill="1E1E1E"/>
-        <w:spacing w:after="0" w:line="360" w:lineRule="atLeast"/>
-        <w:rPr>
-          <w:rFonts w:ascii="Consolas" w:eastAsia="Times New Roman" w:hAnsi="Consolas" w:cs="Times New Roman"/>
-          <w:color w:val="D4D4D4"/>
-          <w:sz w:val="27"/>
-          <w:szCs w:val="27"/>
-        </w:rPr>
-      </w:pPr>
-      <w:r>
-        <w:rPr>
-          <w:rFonts w:ascii="Consolas" w:eastAsia="Times New Roman" w:hAnsi="Consolas" w:cs="Times New Roman"/>
-          <w:color w:val="D4D4D4"/>
-          <w:sz w:val="27"/>
-          <w:szCs w:val="27"/>
-        </w:rPr>
-        <w:t xml:space="preserve">    </w:t>
-      </w:r>
-      <w:proofErr w:type="gramStart"/>
-      <w:r>
-        <w:rPr>
-          <w:rFonts w:ascii="Consolas" w:eastAsia="Times New Roman" w:hAnsi="Consolas" w:cs="Times New Roman"/>
-          <w:color w:val="9CDCFE"/>
-          <w:sz w:val="27"/>
-          <w:szCs w:val="27"/>
-        </w:rPr>
-        <w:t>color</w:t>
-      </w:r>
-      <w:proofErr w:type="gramEnd"/>
-      <w:r>
-        <w:rPr>
-          <w:rFonts w:ascii="Consolas" w:eastAsia="Times New Roman" w:hAnsi="Consolas" w:cs="Times New Roman"/>
-          <w:color w:val="D4D4D4"/>
-          <w:sz w:val="27"/>
-          <w:szCs w:val="27"/>
-        </w:rPr>
-        <w:t xml:space="preserve">: </w:t>
-      </w:r>
-      <w:r>
-        <w:rPr>
-          <w:rFonts w:ascii="Consolas" w:eastAsia="Times New Roman" w:hAnsi="Consolas" w:cs="Times New Roman"/>
-          <w:color w:val="CE9178"/>
-          <w:sz w:val="27"/>
-          <w:szCs w:val="27"/>
-        </w:rPr>
-        <w:t>red</w:t>
-      </w:r>
-      <w:r>
-        <w:rPr>
-          <w:rFonts w:ascii="Consolas" w:eastAsia="Times New Roman" w:hAnsi="Consolas" w:cs="Times New Roman"/>
-          <w:color w:val="D4D4D4"/>
-          <w:sz w:val="27"/>
-          <w:szCs w:val="27"/>
-        </w:rPr>
-        <w:t>;</w:t>
-      </w:r>
-    </w:p>
-    <w:p>
-      <w:pPr>
-        <w:shd w:val="clear" w:color="auto" w:fill="1E1E1E"/>
-        <w:spacing w:after="0" w:line="360" w:lineRule="atLeast"/>
-        <w:rPr>
-          <w:rFonts w:ascii="Consolas" w:eastAsia="Times New Roman" w:hAnsi="Consolas" w:cs="Times New Roman"/>
-          <w:color w:val="D4D4D4"/>
-          <w:sz w:val="27"/>
-          <w:szCs w:val="27"/>
-        </w:rPr>
-      </w:pPr>
-      <w:r>
-        <w:rPr>
-          <w:rFonts w:ascii="Consolas" w:eastAsia="Times New Roman" w:hAnsi="Consolas" w:cs="Times New Roman"/>
-          <w:color w:val="D4D4D4"/>
-          <w:sz w:val="27"/>
-          <w:szCs w:val="27"/>
-        </w:rPr>
-        <w:t>}</w:t>
-      </w:r>
-    </w:p>
-    <w:p>
-      <w:pPr>
         <w:rPr>
           <w:b/>
           <w:sz w:val="32"/>
@@ -6719,44 +7619,598 @@
           <w:sz w:val="32"/>
         </w:rPr>
       </w:pPr>
-    </w:p>
-    <w:p>
-      <w:pPr>
+      <w:r>
         <w:rPr>
           <w:b/>
           <w:sz w:val="32"/>
         </w:rPr>
-      </w:pPr>
-      <w:proofErr w:type="spellStart"/>
-      <w:r>
+        <w:t>Go to app.component.css</w:t>
+      </w:r>
+    </w:p>
+    <w:p>
+      <w:pPr>
         <w:rPr>
           <w:b/>
           <w:sz w:val="32"/>
         </w:rPr>
-        <w:t>Goto</w:t>
+      </w:pPr>
+    </w:p>
+    <w:p>
+      <w:pPr>
+        <w:shd w:val="clear" w:color="auto" w:fill="1E1E1E"/>
+        <w:spacing w:after="0" w:line="360" w:lineRule="atLeast"/>
+        <w:rPr>
+          <w:rFonts w:ascii="Consolas" w:eastAsia="Times New Roman" w:hAnsi="Consolas" w:cs="Times New Roman"/>
+          <w:color w:val="D4D4D4"/>
+          <w:sz w:val="27"/>
+          <w:szCs w:val="27"/>
+        </w:rPr>
+      </w:pPr>
+      <w:r>
+        <w:rPr>
+          <w:rFonts w:ascii="Consolas" w:eastAsia="Times New Roman" w:hAnsi="Consolas" w:cs="Times New Roman"/>
+          <w:color w:val="D7BA7D"/>
+          <w:sz w:val="27"/>
+          <w:szCs w:val="27"/>
+        </w:rPr>
+        <w:t>h1</w:t>
+      </w:r>
+      <w:proofErr w:type="gramStart"/>
+      <w:r>
+        <w:rPr>
+          <w:rFonts w:ascii="Consolas" w:eastAsia="Times New Roman" w:hAnsi="Consolas" w:cs="Times New Roman"/>
+          <w:color w:val="D4D4D4"/>
+          <w:sz w:val="27"/>
+          <w:szCs w:val="27"/>
+        </w:rPr>
+        <w:t>,</w:t>
+      </w:r>
+      <w:r>
+        <w:rPr>
+          <w:rFonts w:ascii="Consolas" w:eastAsia="Times New Roman" w:hAnsi="Consolas" w:cs="Times New Roman"/>
+          <w:color w:val="D7BA7D"/>
+          <w:sz w:val="27"/>
+          <w:szCs w:val="27"/>
+        </w:rPr>
+        <w:t>h2</w:t>
+      </w:r>
+      <w:r>
+        <w:rPr>
+          <w:rFonts w:ascii="Consolas" w:eastAsia="Times New Roman" w:hAnsi="Consolas" w:cs="Times New Roman"/>
+          <w:color w:val="D4D4D4"/>
+          <w:sz w:val="27"/>
+          <w:szCs w:val="27"/>
+        </w:rPr>
+        <w:t>,</w:t>
+      </w:r>
+      <w:r>
+        <w:rPr>
+          <w:rFonts w:ascii="Consolas" w:eastAsia="Times New Roman" w:hAnsi="Consolas" w:cs="Times New Roman"/>
+          <w:color w:val="D7BA7D"/>
+          <w:sz w:val="27"/>
+          <w:szCs w:val="27"/>
+        </w:rPr>
+        <w:t>h3</w:t>
+      </w:r>
+      <w:r>
+        <w:rPr>
+          <w:rFonts w:ascii="Consolas" w:eastAsia="Times New Roman" w:hAnsi="Consolas" w:cs="Times New Roman"/>
+          <w:color w:val="D4D4D4"/>
+          <w:sz w:val="27"/>
+          <w:szCs w:val="27"/>
+        </w:rPr>
+        <w:t>,</w:t>
+      </w:r>
+      <w:r>
+        <w:rPr>
+          <w:rFonts w:ascii="Consolas" w:eastAsia="Times New Roman" w:hAnsi="Consolas" w:cs="Times New Roman"/>
+          <w:color w:val="D7BA7D"/>
+          <w:sz w:val="27"/>
+          <w:szCs w:val="27"/>
+        </w:rPr>
+        <w:t>h4</w:t>
+      </w:r>
+      <w:proofErr w:type="gramEnd"/>
+      <w:r>
+        <w:rPr>
+          <w:rFonts w:ascii="Consolas" w:eastAsia="Times New Roman" w:hAnsi="Consolas" w:cs="Times New Roman"/>
+          <w:color w:val="D4D4D4"/>
+          <w:sz w:val="27"/>
+          <w:szCs w:val="27"/>
+        </w:rPr>
+        <w:t>{</w:t>
+      </w:r>
+    </w:p>
+    <w:p>
+      <w:pPr>
+        <w:shd w:val="clear" w:color="auto" w:fill="1E1E1E"/>
+        <w:spacing w:after="0" w:line="360" w:lineRule="atLeast"/>
+        <w:rPr>
+          <w:rFonts w:ascii="Consolas" w:eastAsia="Times New Roman" w:hAnsi="Consolas" w:cs="Times New Roman"/>
+          <w:color w:val="D4D4D4"/>
+          <w:sz w:val="27"/>
+          <w:szCs w:val="27"/>
+        </w:rPr>
+      </w:pPr>
+      <w:r>
+        <w:rPr>
+          <w:rFonts w:ascii="Consolas" w:eastAsia="Times New Roman" w:hAnsi="Consolas" w:cs="Times New Roman"/>
+          <w:color w:val="D4D4D4"/>
+          <w:sz w:val="27"/>
+          <w:szCs w:val="27"/>
+        </w:rPr>
+        <w:t>   </w:t>
+      </w:r>
+    </w:p>
+    <w:p>
+      <w:pPr>
+        <w:shd w:val="clear" w:color="auto" w:fill="1E1E1E"/>
+        <w:spacing w:after="0" w:line="360" w:lineRule="atLeast"/>
+        <w:rPr>
+          <w:rFonts w:ascii="Consolas" w:eastAsia="Times New Roman" w:hAnsi="Consolas" w:cs="Times New Roman"/>
+          <w:color w:val="D4D4D4"/>
+          <w:sz w:val="27"/>
+          <w:szCs w:val="27"/>
+        </w:rPr>
+      </w:pPr>
+      <w:r>
+        <w:rPr>
+          <w:rFonts w:ascii="Consolas" w:eastAsia="Times New Roman" w:hAnsi="Consolas" w:cs="Times New Roman"/>
+          <w:color w:val="D4D4D4"/>
+          <w:sz w:val="27"/>
+          <w:szCs w:val="27"/>
+        </w:rPr>
+        <w:lastRenderedPageBreak/>
+        <w:t xml:space="preserve">    </w:t>
+      </w:r>
+      <w:proofErr w:type="gramStart"/>
+      <w:r>
+        <w:rPr>
+          <w:rFonts w:ascii="Consolas" w:eastAsia="Times New Roman" w:hAnsi="Consolas" w:cs="Times New Roman"/>
+          <w:color w:val="9CDCFE"/>
+          <w:sz w:val="27"/>
+          <w:szCs w:val="27"/>
+        </w:rPr>
+        <w:t>color</w:t>
+      </w:r>
+      <w:proofErr w:type="gramEnd"/>
+      <w:r>
+        <w:rPr>
+          <w:rFonts w:ascii="Consolas" w:eastAsia="Times New Roman" w:hAnsi="Consolas" w:cs="Times New Roman"/>
+          <w:color w:val="D4D4D4"/>
+          <w:sz w:val="27"/>
+          <w:szCs w:val="27"/>
+        </w:rPr>
+        <w:t xml:space="preserve">: </w:t>
+      </w:r>
+      <w:r>
+        <w:rPr>
+          <w:rFonts w:ascii="Consolas" w:eastAsia="Times New Roman" w:hAnsi="Consolas" w:cs="Times New Roman"/>
+          <w:color w:val="CE9178"/>
+          <w:sz w:val="27"/>
+          <w:szCs w:val="27"/>
+        </w:rPr>
+        <w:t>coral</w:t>
+      </w:r>
+    </w:p>
+    <w:p>
+      <w:pPr>
+        <w:shd w:val="clear" w:color="auto" w:fill="1E1E1E"/>
+        <w:spacing w:after="0" w:line="360" w:lineRule="atLeast"/>
+        <w:rPr>
+          <w:rFonts w:ascii="Consolas" w:eastAsia="Times New Roman" w:hAnsi="Consolas" w:cs="Times New Roman"/>
+          <w:color w:val="D4D4D4"/>
+          <w:sz w:val="27"/>
+          <w:szCs w:val="27"/>
+        </w:rPr>
+      </w:pPr>
+      <w:r>
+        <w:rPr>
+          <w:rFonts w:ascii="Consolas" w:eastAsia="Times New Roman" w:hAnsi="Consolas" w:cs="Times New Roman"/>
+          <w:color w:val="D4D4D4"/>
+          <w:sz w:val="27"/>
+          <w:szCs w:val="27"/>
+        </w:rPr>
+        <w:t>}</w:t>
+      </w:r>
+    </w:p>
+    <w:p>
+      <w:pPr>
+        <w:shd w:val="clear" w:color="auto" w:fill="1E1E1E"/>
+        <w:spacing w:after="0" w:line="360" w:lineRule="atLeast"/>
+        <w:rPr>
+          <w:rFonts w:ascii="Consolas" w:eastAsia="Times New Roman" w:hAnsi="Consolas" w:cs="Times New Roman"/>
+          <w:color w:val="D4D4D4"/>
+          <w:sz w:val="27"/>
+          <w:szCs w:val="27"/>
+        </w:rPr>
+      </w:pPr>
+      <w:proofErr w:type="gramStart"/>
+      <w:r>
+        <w:rPr>
+          <w:rFonts w:ascii="Consolas" w:eastAsia="Times New Roman" w:hAnsi="Consolas" w:cs="Times New Roman"/>
+          <w:color w:val="D7BA7D"/>
+          <w:sz w:val="27"/>
+          <w:szCs w:val="27"/>
+        </w:rPr>
+        <w:t>input</w:t>
+      </w:r>
+      <w:r>
+        <w:rPr>
+          <w:rFonts w:ascii="Consolas" w:eastAsia="Times New Roman" w:hAnsi="Consolas" w:cs="Times New Roman"/>
+          <w:color w:val="D4D4D4"/>
+          <w:sz w:val="27"/>
+          <w:szCs w:val="27"/>
+        </w:rPr>
+        <w:t>{</w:t>
+      </w:r>
+      <w:proofErr w:type="gramEnd"/>
+    </w:p>
+    <w:p>
+      <w:pPr>
+        <w:shd w:val="clear" w:color="auto" w:fill="1E1E1E"/>
+        <w:spacing w:after="0" w:line="360" w:lineRule="atLeast"/>
+        <w:rPr>
+          <w:rFonts w:ascii="Consolas" w:eastAsia="Times New Roman" w:hAnsi="Consolas" w:cs="Times New Roman"/>
+          <w:color w:val="D4D4D4"/>
+          <w:sz w:val="27"/>
+          <w:szCs w:val="27"/>
+        </w:rPr>
+      </w:pPr>
+      <w:r>
+        <w:rPr>
+          <w:rFonts w:ascii="Consolas" w:eastAsia="Times New Roman" w:hAnsi="Consolas" w:cs="Times New Roman"/>
+          <w:color w:val="D4D4D4"/>
+          <w:sz w:val="27"/>
+          <w:szCs w:val="27"/>
+        </w:rPr>
+        <w:t xml:space="preserve">    </w:t>
+      </w:r>
+      <w:proofErr w:type="gramStart"/>
+      <w:r>
+        <w:rPr>
+          <w:rFonts w:ascii="Consolas" w:eastAsia="Times New Roman" w:hAnsi="Consolas" w:cs="Times New Roman"/>
+          <w:color w:val="9CDCFE"/>
+          <w:sz w:val="27"/>
+          <w:szCs w:val="27"/>
+        </w:rPr>
+        <w:t>background-color</w:t>
+      </w:r>
+      <w:proofErr w:type="gramEnd"/>
+      <w:r>
+        <w:rPr>
+          <w:rFonts w:ascii="Consolas" w:eastAsia="Times New Roman" w:hAnsi="Consolas" w:cs="Times New Roman"/>
+          <w:color w:val="D4D4D4"/>
+          <w:sz w:val="27"/>
+          <w:szCs w:val="27"/>
+        </w:rPr>
+        <w:t xml:space="preserve">: </w:t>
+      </w:r>
+      <w:proofErr w:type="spellStart"/>
+      <w:r>
+        <w:rPr>
+          <w:rFonts w:ascii="Consolas" w:eastAsia="Times New Roman" w:hAnsi="Consolas" w:cs="Times New Roman"/>
+          <w:color w:val="CE9178"/>
+          <w:sz w:val="27"/>
+          <w:szCs w:val="27"/>
+        </w:rPr>
+        <w:t>darkgrey</w:t>
       </w:r>
       <w:proofErr w:type="spellEnd"/>
       <w:r>
+        <w:rPr>
+          <w:rFonts w:ascii="Consolas" w:eastAsia="Times New Roman" w:hAnsi="Consolas" w:cs="Times New Roman"/>
+          <w:color w:val="D4D4D4"/>
+          <w:sz w:val="27"/>
+          <w:szCs w:val="27"/>
+        </w:rPr>
+        <w:t>;</w:t>
+      </w:r>
+    </w:p>
+    <w:p>
+      <w:pPr>
+        <w:shd w:val="clear" w:color="auto" w:fill="1E1E1E"/>
+        <w:spacing w:after="0" w:line="360" w:lineRule="atLeast"/>
+        <w:rPr>
+          <w:rFonts w:ascii="Consolas" w:eastAsia="Times New Roman" w:hAnsi="Consolas" w:cs="Times New Roman"/>
+          <w:color w:val="D4D4D4"/>
+          <w:sz w:val="27"/>
+          <w:szCs w:val="27"/>
+        </w:rPr>
+      </w:pPr>
+      <w:r>
+        <w:rPr>
+          <w:rFonts w:ascii="Consolas" w:eastAsia="Times New Roman" w:hAnsi="Consolas" w:cs="Times New Roman"/>
+          <w:color w:val="D4D4D4"/>
+          <w:sz w:val="27"/>
+          <w:szCs w:val="27"/>
+        </w:rPr>
+        <w:t xml:space="preserve">    </w:t>
+      </w:r>
+      <w:proofErr w:type="gramStart"/>
+      <w:r>
+        <w:rPr>
+          <w:rFonts w:ascii="Consolas" w:eastAsia="Times New Roman" w:hAnsi="Consolas" w:cs="Times New Roman"/>
+          <w:color w:val="9CDCFE"/>
+          <w:sz w:val="27"/>
+          <w:szCs w:val="27"/>
+        </w:rPr>
+        <w:t>color</w:t>
+      </w:r>
+      <w:proofErr w:type="gramEnd"/>
+      <w:r>
+        <w:rPr>
+          <w:rFonts w:ascii="Consolas" w:eastAsia="Times New Roman" w:hAnsi="Consolas" w:cs="Times New Roman"/>
+          <w:color w:val="D4D4D4"/>
+          <w:sz w:val="27"/>
+          <w:szCs w:val="27"/>
+        </w:rPr>
+        <w:t xml:space="preserve">: </w:t>
+      </w:r>
+      <w:r>
+        <w:rPr>
+          <w:rFonts w:ascii="Consolas" w:eastAsia="Times New Roman" w:hAnsi="Consolas" w:cs="Times New Roman"/>
+          <w:color w:val="CE9178"/>
+          <w:sz w:val="27"/>
+          <w:szCs w:val="27"/>
+        </w:rPr>
+        <w:t>white</w:t>
+      </w:r>
+      <w:r>
+        <w:rPr>
+          <w:rFonts w:ascii="Consolas" w:eastAsia="Times New Roman" w:hAnsi="Consolas" w:cs="Times New Roman"/>
+          <w:color w:val="D4D4D4"/>
+          <w:sz w:val="27"/>
+          <w:szCs w:val="27"/>
+        </w:rPr>
+        <w:t>;</w:t>
+      </w:r>
+    </w:p>
+    <w:p>
+      <w:pPr>
+        <w:shd w:val="clear" w:color="auto" w:fill="1E1E1E"/>
+        <w:spacing w:after="0" w:line="360" w:lineRule="atLeast"/>
+        <w:rPr>
+          <w:rFonts w:ascii="Consolas" w:eastAsia="Times New Roman" w:hAnsi="Consolas" w:cs="Times New Roman"/>
+          <w:color w:val="D4D4D4"/>
+          <w:sz w:val="27"/>
+          <w:szCs w:val="27"/>
+        </w:rPr>
+      </w:pPr>
+      <w:r>
+        <w:rPr>
+          <w:rFonts w:ascii="Consolas" w:eastAsia="Times New Roman" w:hAnsi="Consolas" w:cs="Times New Roman"/>
+          <w:color w:val="D4D4D4"/>
+          <w:sz w:val="27"/>
+          <w:szCs w:val="27"/>
+        </w:rPr>
+        <w:t xml:space="preserve">    </w:t>
+      </w:r>
+      <w:proofErr w:type="gramStart"/>
+      <w:r>
+        <w:rPr>
+          <w:rFonts w:ascii="Consolas" w:eastAsia="Times New Roman" w:hAnsi="Consolas" w:cs="Times New Roman"/>
+          <w:color w:val="9CDCFE"/>
+          <w:sz w:val="27"/>
+          <w:szCs w:val="27"/>
+        </w:rPr>
+        <w:t>font-size</w:t>
+      </w:r>
+      <w:proofErr w:type="gramEnd"/>
+      <w:r>
+        <w:rPr>
+          <w:rFonts w:ascii="Consolas" w:eastAsia="Times New Roman" w:hAnsi="Consolas" w:cs="Times New Roman"/>
+          <w:color w:val="D4D4D4"/>
+          <w:sz w:val="27"/>
+          <w:szCs w:val="27"/>
+        </w:rPr>
+        <w:t xml:space="preserve">: </w:t>
+      </w:r>
+      <w:r>
+        <w:rPr>
+          <w:rFonts w:ascii="Consolas" w:eastAsia="Times New Roman" w:hAnsi="Consolas" w:cs="Times New Roman"/>
+          <w:color w:val="CE9178"/>
+          <w:sz w:val="27"/>
+          <w:szCs w:val="27"/>
+        </w:rPr>
+        <w:t>large</w:t>
+      </w:r>
+      <w:r>
+        <w:rPr>
+          <w:rFonts w:ascii="Consolas" w:eastAsia="Times New Roman" w:hAnsi="Consolas" w:cs="Times New Roman"/>
+          <w:color w:val="D4D4D4"/>
+          <w:sz w:val="27"/>
+          <w:szCs w:val="27"/>
+        </w:rPr>
+        <w:t>;</w:t>
+      </w:r>
+    </w:p>
+    <w:p>
+      <w:pPr>
+        <w:shd w:val="clear" w:color="auto" w:fill="1E1E1E"/>
+        <w:spacing w:after="0" w:line="360" w:lineRule="atLeast"/>
+        <w:rPr>
+          <w:rFonts w:ascii="Consolas" w:eastAsia="Times New Roman" w:hAnsi="Consolas" w:cs="Times New Roman"/>
+          <w:color w:val="D4D4D4"/>
+          <w:sz w:val="27"/>
+          <w:szCs w:val="27"/>
+        </w:rPr>
+      </w:pPr>
+      <w:r>
+        <w:rPr>
+          <w:rFonts w:ascii="Consolas" w:eastAsia="Times New Roman" w:hAnsi="Consolas" w:cs="Times New Roman"/>
+          <w:color w:val="D4D4D4"/>
+          <w:sz w:val="27"/>
+          <w:szCs w:val="27"/>
+        </w:rPr>
+        <w:t>}</w:t>
+      </w:r>
+    </w:p>
+    <w:p>
+      <w:pPr>
+        <w:shd w:val="clear" w:color="auto" w:fill="1E1E1E"/>
+        <w:spacing w:after="0" w:line="360" w:lineRule="atLeast"/>
+        <w:rPr>
+          <w:rFonts w:ascii="Consolas" w:eastAsia="Times New Roman" w:hAnsi="Consolas" w:cs="Times New Roman"/>
+          <w:color w:val="D4D4D4"/>
+          <w:sz w:val="27"/>
+          <w:szCs w:val="27"/>
+        </w:rPr>
+      </w:pPr>
+      <w:proofErr w:type="gramStart"/>
+      <w:r>
+        <w:rPr>
+          <w:rFonts w:ascii="Consolas" w:eastAsia="Times New Roman" w:hAnsi="Consolas" w:cs="Times New Roman"/>
+          <w:color w:val="D7BA7D"/>
+          <w:sz w:val="27"/>
+          <w:szCs w:val="27"/>
+        </w:rPr>
+        <w:t>b</w:t>
+      </w:r>
+      <w:r>
+        <w:rPr>
+          <w:rFonts w:ascii="Consolas" w:eastAsia="Times New Roman" w:hAnsi="Consolas" w:cs="Times New Roman"/>
+          <w:color w:val="D4D4D4"/>
+          <w:sz w:val="27"/>
+          <w:szCs w:val="27"/>
+        </w:rPr>
+        <w:t>{</w:t>
+      </w:r>
+      <w:proofErr w:type="gramEnd"/>
+    </w:p>
+    <w:p>
+      <w:pPr>
+        <w:shd w:val="clear" w:color="auto" w:fill="1E1E1E"/>
+        <w:spacing w:after="0" w:line="360" w:lineRule="atLeast"/>
+        <w:rPr>
+          <w:rFonts w:ascii="Consolas" w:eastAsia="Times New Roman" w:hAnsi="Consolas" w:cs="Times New Roman"/>
+          <w:color w:val="D4D4D4"/>
+          <w:sz w:val="27"/>
+          <w:szCs w:val="27"/>
+        </w:rPr>
+      </w:pPr>
+      <w:r>
+        <w:rPr>
+          <w:rFonts w:ascii="Consolas" w:eastAsia="Times New Roman" w:hAnsi="Consolas" w:cs="Times New Roman"/>
+          <w:color w:val="D4D4D4"/>
+          <w:sz w:val="27"/>
+          <w:szCs w:val="27"/>
+        </w:rPr>
+        <w:t xml:space="preserve">    </w:t>
+      </w:r>
+      <w:proofErr w:type="gramStart"/>
+      <w:r>
+        <w:rPr>
+          <w:rFonts w:ascii="Consolas" w:eastAsia="Times New Roman" w:hAnsi="Consolas" w:cs="Times New Roman"/>
+          <w:color w:val="9CDCFE"/>
+          <w:sz w:val="27"/>
+          <w:szCs w:val="27"/>
+        </w:rPr>
+        <w:t>color</w:t>
+      </w:r>
+      <w:proofErr w:type="gramEnd"/>
+      <w:r>
+        <w:rPr>
+          <w:rFonts w:ascii="Consolas" w:eastAsia="Times New Roman" w:hAnsi="Consolas" w:cs="Times New Roman"/>
+          <w:color w:val="D4D4D4"/>
+          <w:sz w:val="27"/>
+          <w:szCs w:val="27"/>
+        </w:rPr>
+        <w:t xml:space="preserve">: </w:t>
+      </w:r>
+      <w:r>
+        <w:rPr>
+          <w:rFonts w:ascii="Consolas" w:eastAsia="Times New Roman" w:hAnsi="Consolas" w:cs="Times New Roman"/>
+          <w:color w:val="CE9178"/>
+          <w:sz w:val="27"/>
+          <w:szCs w:val="27"/>
+        </w:rPr>
+        <w:t>red</w:t>
+      </w:r>
+      <w:r>
+        <w:rPr>
+          <w:rFonts w:ascii="Consolas" w:eastAsia="Times New Roman" w:hAnsi="Consolas" w:cs="Times New Roman"/>
+          <w:color w:val="D4D4D4"/>
+          <w:sz w:val="27"/>
+          <w:szCs w:val="27"/>
+        </w:rPr>
+        <w:t>;</w:t>
+      </w:r>
+    </w:p>
+    <w:p>
+      <w:pPr>
+        <w:shd w:val="clear" w:color="auto" w:fill="1E1E1E"/>
+        <w:spacing w:after="0" w:line="360" w:lineRule="atLeast"/>
+        <w:rPr>
+          <w:rFonts w:ascii="Consolas" w:eastAsia="Times New Roman" w:hAnsi="Consolas" w:cs="Times New Roman"/>
+          <w:color w:val="D4D4D4"/>
+          <w:sz w:val="27"/>
+          <w:szCs w:val="27"/>
+        </w:rPr>
+      </w:pPr>
+      <w:r>
+        <w:rPr>
+          <w:rFonts w:ascii="Consolas" w:eastAsia="Times New Roman" w:hAnsi="Consolas" w:cs="Times New Roman"/>
+          <w:color w:val="D4D4D4"/>
+          <w:sz w:val="27"/>
+          <w:szCs w:val="27"/>
+        </w:rPr>
+        <w:t>}</w:t>
+      </w:r>
+    </w:p>
+    <w:p>
+      <w:pPr>
         <w:rPr>
           <w:b/>
           <w:sz w:val="32"/>
         </w:rPr>
-        <w:t xml:space="preserve"> to app.component.html and replace the previous code </w:t>
-      </w:r>
-      <w:proofErr w:type="gramStart"/>
-      <w:r>
+      </w:pPr>
+    </w:p>
+    <w:p>
+      <w:pPr>
         <w:rPr>
           <w:b/>
           <w:sz w:val="32"/>
         </w:rPr>
-        <w:t>with  below</w:t>
-      </w:r>
-      <w:proofErr w:type="gramEnd"/>
-      <w:r>
+      </w:pPr>
+    </w:p>
+    <w:p>
+      <w:pPr>
         <w:rPr>
           <w:b/>
           <w:sz w:val="32"/>
         </w:rPr>
+      </w:pPr>
+      <w:proofErr w:type="spellStart"/>
+      <w:r>
+        <w:rPr>
+          <w:b/>
+          <w:sz w:val="32"/>
+        </w:rPr>
+        <w:t>Goto</w:t>
+      </w:r>
+      <w:proofErr w:type="spellEnd"/>
+      <w:r>
+        <w:rPr>
+          <w:b/>
+          <w:sz w:val="32"/>
+        </w:rPr>
+        <w:t xml:space="preserve"> to app.component.html and replace the previous code </w:t>
+      </w:r>
+      <w:proofErr w:type="gramStart"/>
+      <w:r>
+        <w:rPr>
+          <w:b/>
+          <w:sz w:val="32"/>
+        </w:rPr>
+        <w:t>with  below</w:t>
+      </w:r>
+      <w:proofErr w:type="gramEnd"/>
+      <w:r>
+        <w:rPr>
+          <w:b/>
+          <w:sz w:val="32"/>
+        </w:rPr>
         <w:t xml:space="preserve"> code</w:t>
       </w:r>
     </w:p>
@@ -7960,6 +9414,7 @@
           <w:sz w:val="27"/>
           <w:szCs w:val="27"/>
         </w:rPr>
+        <w:lastRenderedPageBreak/>
         <w:t xml:space="preserve">  </w:t>
       </w:r>
       <w:r>
@@ -9157,6 +10612,7 @@
           <w:sz w:val="27"/>
           <w:szCs w:val="27"/>
         </w:rPr>
+        <w:lastRenderedPageBreak/>
         <w:t xml:space="preserve">    </w:t>
       </w:r>
       <w:r>
@@ -9205,7 +10661,6 @@
           <w:sz w:val="27"/>
           <w:szCs w:val="27"/>
         </w:rPr>
-        <w:lastRenderedPageBreak/>
         <w:t xml:space="preserve">    </w:t>
       </w:r>
       <w:r>
@@ -10649,8 +12104,6 @@
           </wp:inline>
         </w:drawing>
       </w:r>
-      <w:bookmarkStart w:id="0" w:name="_GoBack"/>
-      <w:bookmarkEnd w:id="0"/>
     </w:p>
     <w:sectPr>
       <w:pgSz w:w="12240" w:h="15840"/>

</xml_diff>